<commit_message>
Thêm các file tài liệu đồ án ngày 13/05/2025
</commit_message>
<xml_diff>
--- a/1. Project Proposal.docx
+++ b/1. Project Proposal.docx
@@ -20741,7 +20741,16 @@
           </w:tcPr>
           <w:p>
             <w:r>
-              <w:t>Xây dựng website luyện thi toeic trực tuyến với trợ lý AI hỗ trợ học tập sử dụng spring boot + vuejs.</w:t>
+              <w:t>Xây dựng website luyệ</w:t>
+            </w:r>
+            <w:r>
+              <w:t>n thi TOEIC</w:t>
+            </w:r>
+            <w:r>
+              <w:t xml:space="preserve"> trực tuyến với trợ lý AI hỗ trợ học tập sử dụ</w:t>
+            </w:r>
+            <w:r>
+              <w:t>ng Spring Boot + Vue.js</w:t>
             </w:r>
           </w:p>
         </w:tc>
@@ -24792,12 +24801,7 @@
         </w:numPr>
       </w:pPr>
       <w:r>
-        <w:t>Mục đích của tài liệu</w:t>
-      </w:r>
-      <w:bookmarkStart w:id="6" w:name="_GoBack"/>
-      <w:bookmarkEnd w:id="6"/>
-      <w:r>
-        <w:t xml:space="preserve"> này:</w:t>
+        <w:t>Mục đích của tài liệu này:</w:t>
       </w:r>
     </w:p>
     <w:p>
@@ -24921,14 +24925,14 @@
       <w:pPr>
         <w:pStyle w:val="Heading2"/>
       </w:pPr>
-      <w:bookmarkStart w:id="7" w:name="_Toc193993507"/>
+      <w:bookmarkStart w:id="6" w:name="_Toc193993507"/>
       <w:r>
         <w:t>Phạm</w:t>
       </w:r>
       <w:r>
         <w:t xml:space="preserve"> vi</w:t>
       </w:r>
-      <w:bookmarkEnd w:id="7"/>
+      <w:bookmarkEnd w:id="6"/>
     </w:p>
     <w:p>
       <w:pPr>
@@ -25002,12 +25006,12 @@
       <w:pPr>
         <w:pStyle w:val="Heading2"/>
       </w:pPr>
-      <w:bookmarkStart w:id="8" w:name="_Toc193993508"/>
+      <w:bookmarkStart w:id="7" w:name="_Toc193993508"/>
       <w:r>
         <w:lastRenderedPageBreak/>
         <w:t>Tham khảo</w:t>
       </w:r>
-      <w:bookmarkEnd w:id="8"/>
+      <w:bookmarkEnd w:id="7"/>
     </w:p>
     <w:p>
       <w:pPr>
@@ -25335,6 +25339,8 @@
       <w:r>
         <w:br w:type="page"/>
       </w:r>
+      <w:bookmarkStart w:id="8" w:name="_GoBack"/>
+      <w:bookmarkEnd w:id="8"/>
     </w:p>
     <w:p>
       <w:pPr>
@@ -26035,7 +26041,7 @@
           <w:noProof/>
         </w:rPr>
         <w:drawing>
-          <wp:anchor distT="114300" distB="114300" distL="114300" distR="114300" simplePos="0" relativeHeight="251659264" behindDoc="0" locked="0" layoutInCell="1" hidden="0" allowOverlap="1" wp14:anchorId="0687EAAE" wp14:editId="2742D7D3">
+          <wp:anchor distT="114300" distB="114300" distL="114300" distR="114300" simplePos="0" relativeHeight="251659264" behindDoc="0" locked="0" layoutInCell="1" hidden="0" allowOverlap="1" wp14:anchorId="46CB7912" wp14:editId="06F0765E">
             <wp:simplePos x="0" y="0"/>
             <wp:positionH relativeFrom="column">
               <wp:posOffset>692150</wp:posOffset>
@@ -26980,7 +26986,7 @@
           <w:noProof/>
         </w:rPr>
         <w:drawing>
-          <wp:inline distT="114300" distB="114300" distL="114300" distR="114300" wp14:anchorId="719B93D0" wp14:editId="7882874C">
+          <wp:inline distT="114300" distB="114300" distL="114300" distR="114300" wp14:anchorId="51F9AAEC" wp14:editId="721EF11B">
             <wp:extent cx="5731200" cy="3213100"/>
             <wp:effectExtent l="0" t="0" r="0" b="0"/>
             <wp:docPr id="73" name="image2.png"/>
@@ -30193,14 +30199,28 @@
         <w:rFonts w:eastAsia="Times New Roman" w:cs="Times New Roman"/>
         <w:szCs w:val="26"/>
       </w:rPr>
-      <w:t>Xây dựng website luyện thi T</w:t>
+      <w:t>X</w:t>
     </w:r>
     <w:r>
       <w:rPr>
         <w:rFonts w:eastAsia="Times New Roman" w:cs="Times New Roman"/>
         <w:szCs w:val="26"/>
       </w:rPr>
-      <w:t>oeic trực tuyến với trợ lý AI</w:t>
+      <w:t>ây dựng website luyện thi T</w:t>
+    </w:r>
+    <w:r>
+      <w:rPr>
+        <w:rFonts w:eastAsia="Times New Roman" w:cs="Times New Roman"/>
+        <w:szCs w:val="26"/>
+      </w:rPr>
+      <w:t>OEIC</w:t>
+    </w:r>
+    <w:r>
+      <w:rPr>
+        <w:rFonts w:eastAsia="Times New Roman" w:cs="Times New Roman"/>
+        <w:szCs w:val="26"/>
+      </w:rPr>
+      <w:t xml:space="preserve"> trực tuyến với trợ lý AI</w:t>
     </w:r>
     <w:r>
       <w:rPr>
@@ -35283,7 +35303,7 @@
 </file>
 
 <file path=customXml/itemProps1.xml><?xml version="1.0" encoding="utf-8"?>
-<ds:datastoreItem xmlns:ds="http://schemas.openxmlformats.org/officeDocument/2006/customXml" ds:itemID="{B876606F-617C-4507-9165-50B939F45CF7}">
+<ds:datastoreItem xmlns:ds="http://schemas.openxmlformats.org/officeDocument/2006/customXml" ds:itemID="{10E8E75B-D968-4409-8C8D-95086A70BA06}">
   <ds:schemaRefs>
     <ds:schemaRef ds:uri="http://schemas.openxmlformats.org/officeDocument/2006/bibliography"/>
   </ds:schemaRefs>

</xml_diff>

<commit_message>
Cập nhật đầy đủ tài liệu dự án ngày 16/05/2025
</commit_message>
<xml_diff>
--- a/1. Project Proposal.docx
+++ b/1. Project Proposal.docx
@@ -5,11 +5,16 @@
     <w:p>
       <w:pPr>
         <w:pStyle w:val="Heading1"/>
+        <w:numPr>
+          <w:ilvl w:val="0"/>
+          <w:numId w:val="0"/>
+        </w:numPr>
         <w:rPr>
           <w:sz w:val="32"/>
           <w:szCs w:val="32"/>
         </w:rPr>
       </w:pPr>
+      <w:bookmarkStart w:id="0" w:name="_Toc198069217"/>
       <w:r>
         <w:rPr>
           <w:noProof/>
@@ -20068,6 +20073,7 @@
           </mc:Fallback>
         </mc:AlternateContent>
       </w:r>
+      <w:bookmarkEnd w:id="0"/>
     </w:p>
     <w:p>
       <w:pPr>
@@ -20628,10 +20634,10 @@
           <w:szCs w:val="32"/>
         </w:rPr>
       </w:pPr>
-      <w:bookmarkStart w:id="0" w:name="_ngicvkkj7oqm" w:colFirst="0" w:colLast="0"/>
-      <w:bookmarkStart w:id="1" w:name="_shl1hb4eakjv" w:colFirst="0" w:colLast="0"/>
-      <w:bookmarkEnd w:id="0"/>
+      <w:bookmarkStart w:id="1" w:name="_ngicvkkj7oqm" w:colFirst="0" w:colLast="0"/>
+      <w:bookmarkStart w:id="2" w:name="_shl1hb4eakjv" w:colFirst="0" w:colLast="0"/>
       <w:bookmarkEnd w:id="1"/>
+      <w:bookmarkEnd w:id="2"/>
     </w:p>
     <w:p>
       <w:pPr>
@@ -20643,8 +20649,8 @@
           <w:szCs w:val="32"/>
         </w:rPr>
       </w:pPr>
-      <w:bookmarkStart w:id="2" w:name="_6setd858nri" w:colFirst="0" w:colLast="0"/>
-      <w:bookmarkEnd w:id="2"/>
+      <w:bookmarkStart w:id="3" w:name="_6setd858nri" w:colFirst="0" w:colLast="0"/>
+      <w:bookmarkEnd w:id="3"/>
       <w:r>
         <w:rPr>
           <w:b/>
@@ -21468,8 +21474,8 @@
             <w:tcW w:w="6565" w:type="dxa"/>
           </w:tcPr>
           <w:p>
-            <w:bookmarkStart w:id="3" w:name="_2z5xax4qxvf6" w:colFirst="0" w:colLast="0"/>
-            <w:bookmarkEnd w:id="3"/>
+            <w:bookmarkStart w:id="4" w:name="_2z5xax4qxvf6" w:colFirst="0" w:colLast="0"/>
+            <w:bookmarkEnd w:id="4"/>
             <w:r>
               <w:t>Xây dựng website luyện thi toeic trực tuyến với trợ lý AI hỗ trợ học tập sử dụng spring boot + vuejs.</w:t>
             </w:r>
@@ -22677,99 +22683,69 @@
         <w:tab/>
       </w:r>
     </w:p>
-    <w:p>
-      <w:pPr>
-        <w:keepNext/>
-        <w:keepLines/>
-        <w:jc w:val="center"/>
-        <w:rPr>
-          <w:b/>
-          <w:color w:val="2E75B5"/>
-          <w:sz w:val="32"/>
-          <w:szCs w:val="32"/>
-        </w:rPr>
-      </w:pPr>
-      <w:r>
-        <w:rPr>
-          <w:b/>
-          <w:color w:val="2E75B5"/>
-          <w:sz w:val="32"/>
-          <w:szCs w:val="32"/>
-        </w:rPr>
-        <w:lastRenderedPageBreak/>
-        <w:t>MỤC LỤC</w:t>
-      </w:r>
-    </w:p>
     <w:sdt>
       <w:sdtPr>
-        <w:rPr>
-          <w:b/>
-        </w:rPr>
-        <w:id w:val="-1150898979"/>
+        <w:id w:val="-215360664"/>
         <w:docPartObj>
           <w:docPartGallery w:val="Table of Contents"/>
           <w:docPartUnique/>
         </w:docPartObj>
       </w:sdtPr>
-      <w:sdtEndPr/>
+      <w:sdtEndPr>
+        <w:rPr>
+          <w:rFonts w:cstheme="minorBidi"/>
+          <w:bCs/>
+          <w:caps w:val="0"/>
+          <w:noProof/>
+          <w:color w:val="auto"/>
+          <w:lang w:val="en-US"/>
+        </w:rPr>
+      </w:sdtEndPr>
       <w:sdtContent>
+        <w:p>
+          <w:pPr>
+            <w:pStyle w:val="TOCHeading"/>
+            <w:numPr>
+              <w:ilvl w:val="0"/>
+              <w:numId w:val="0"/>
+            </w:numPr>
+            <w:ind w:left="360" w:hanging="360"/>
+            <w:jc w:val="center"/>
+            <w:rPr>
+              <w:lang w:val="en-US"/>
+            </w:rPr>
+          </w:pPr>
+          <w:r>
+            <w:rPr>
+              <w:lang w:val="en-US"/>
+            </w:rPr>
+            <w:t>MỤC LỤC</w:t>
+          </w:r>
+        </w:p>
         <w:p>
           <w:pPr>
             <w:pStyle w:val="TOC1"/>
             <w:tabs>
-              <w:tab w:val="left" w:pos="440"/>
-              <w:tab w:val="right" w:pos="9019"/>
+              <w:tab w:val="right" w:leader="dot" w:pos="8496"/>
             </w:tabs>
             <w:rPr>
-              <w:b/>
+              <w:rFonts w:asciiTheme="minorHAnsi" w:eastAsiaTheme="minorEastAsia" w:hAnsiTheme="minorHAnsi"/>
               <w:noProof/>
+              <w:sz w:val="22"/>
             </w:rPr>
           </w:pPr>
           <w:r>
-            <w:rPr>
-              <w:b/>
-            </w:rPr>
             <w:fldChar w:fldCharType="begin"/>
           </w:r>
           <w:r>
-            <w:rPr>
-              <w:b/>
-            </w:rPr>
-            <w:instrText xml:space="preserve"> TOC \h \u \z \t "Heading 1,1,Heading 2,2,Heading 3,3,"</w:instrText>
+            <w:instrText xml:space="preserve"> TOC \o "1-3" \h \z \u </w:instrText>
           </w:r>
           <w:r>
-            <w:rPr>
-              <w:b/>
-            </w:rPr>
             <w:fldChar w:fldCharType="separate"/>
           </w:r>
-          <w:hyperlink w:anchor="_Toc193993505" w:history="1">
-            <w:r>
-              <w:rPr>
-                <w:rStyle w:val="Hyperlink"/>
-                <w:b/>
-                <w:noProof/>
-              </w:rPr>
-              <w:t>1.</w:t>
-            </w:r>
-            <w:r>
-              <w:rPr>
-                <w:b/>
-                <w:noProof/>
-              </w:rPr>
-              <w:tab/>
-            </w:r>
-            <w:r>
-              <w:rPr>
-                <w:rStyle w:val="Hyperlink"/>
-                <w:b/>
-                <w:noProof/>
-              </w:rPr>
-              <w:t>GIỚI THIỆU</w:t>
-            </w:r>
-            <w:r>
-              <w:rPr>
-                <w:b/>
+          <w:hyperlink w:anchor="_Toc198069217" w:history="1">
+            <w:r>
+              <w:rPr>
                 <w:noProof/>
                 <w:webHidden/>
               </w:rPr>
@@ -22777,7 +22753,6 @@
             </w:r>
             <w:r>
               <w:rPr>
-                <w:b/>
                 <w:noProof/>
                 <w:webHidden/>
               </w:rPr>
@@ -22785,22 +22760,19 @@
             </w:r>
             <w:r>
               <w:rPr>
-                <w:b/>
                 <w:noProof/>
                 <w:webHidden/>
               </w:rPr>
-              <w:instrText xml:space="preserve"> PAGEREF _Toc193993505 \h </w:instrText>
-            </w:r>
-            <w:r>
-              <w:rPr>
-                <w:b/>
+              <w:instrText xml:space="preserve"> PAGEREF _Toc198069217 \h </w:instrText>
+            </w:r>
+            <w:r>
+              <w:rPr>
                 <w:noProof/>
                 <w:webHidden/>
               </w:rPr>
             </w:r>
             <w:r>
               <w:rPr>
-                <w:b/>
                 <w:noProof/>
                 <w:webHidden/>
               </w:rPr>
@@ -22808,15 +22780,1497 @@
             </w:r>
             <w:r>
               <w:rPr>
-                <w:b/>
                 <w:noProof/>
                 <w:webHidden/>
               </w:rPr>
+              <w:t>1</w:t>
+            </w:r>
+            <w:r>
+              <w:rPr>
+                <w:noProof/>
+                <w:webHidden/>
+              </w:rPr>
+              <w:fldChar w:fldCharType="end"/>
+            </w:r>
+          </w:hyperlink>
+        </w:p>
+        <w:p>
+          <w:pPr>
+            <w:pStyle w:val="TOC1"/>
+            <w:tabs>
+              <w:tab w:val="right" w:leader="dot" w:pos="8496"/>
+            </w:tabs>
+            <w:rPr>
+              <w:rFonts w:asciiTheme="minorHAnsi" w:eastAsiaTheme="minorEastAsia" w:hAnsiTheme="minorHAnsi"/>
+              <w:noProof/>
+              <w:sz w:val="22"/>
+            </w:rPr>
+          </w:pPr>
+          <w:hyperlink w:anchor="_Toc198069218" w:history="1">
+            <w:r>
+              <w:rPr>
+                <w:rStyle w:val="Hyperlink"/>
+                <w:noProof/>
+              </w:rPr>
+              <w:t>1. GIỚI THIỆU</w:t>
+            </w:r>
+            <w:r>
+              <w:rPr>
+                <w:noProof/>
+                <w:webHidden/>
+              </w:rPr>
+              <w:tab/>
+            </w:r>
+            <w:r>
+              <w:rPr>
+                <w:noProof/>
+                <w:webHidden/>
+              </w:rPr>
+              <w:fldChar w:fldCharType="begin"/>
+            </w:r>
+            <w:r>
+              <w:rPr>
+                <w:noProof/>
+                <w:webHidden/>
+              </w:rPr>
+              <w:instrText xml:space="preserve"> PAGEREF _Toc198069218 \h </w:instrText>
+            </w:r>
+            <w:r>
+              <w:rPr>
+                <w:noProof/>
+                <w:webHidden/>
+              </w:rPr>
+            </w:r>
+            <w:r>
+              <w:rPr>
+                <w:noProof/>
+                <w:webHidden/>
+              </w:rPr>
+              <w:fldChar w:fldCharType="separate"/>
+            </w:r>
+            <w:r>
+              <w:rPr>
+                <w:noProof/>
+                <w:webHidden/>
+              </w:rPr>
               <w:t>5</w:t>
             </w:r>
             <w:r>
               <w:rPr>
-                <w:b/>
+                <w:noProof/>
+                <w:webHidden/>
+              </w:rPr>
+              <w:fldChar w:fldCharType="end"/>
+            </w:r>
+          </w:hyperlink>
+        </w:p>
+        <w:p>
+          <w:pPr>
+            <w:pStyle w:val="TOC2"/>
+            <w:tabs>
+              <w:tab w:val="right" w:leader="dot" w:pos="8496"/>
+            </w:tabs>
+            <w:rPr>
+              <w:rFonts w:asciiTheme="minorHAnsi" w:eastAsiaTheme="minorEastAsia" w:hAnsiTheme="minorHAnsi"/>
+              <w:noProof/>
+              <w:sz w:val="22"/>
+            </w:rPr>
+          </w:pPr>
+          <w:hyperlink w:anchor="_Toc198069219" w:history="1">
+            <w:r>
+              <w:rPr>
+                <w:rStyle w:val="Hyperlink"/>
+                <w:noProof/>
+              </w:rPr>
+              <w:t>1.1. Mục đích</w:t>
+            </w:r>
+            <w:r>
+              <w:rPr>
+                <w:noProof/>
+                <w:webHidden/>
+              </w:rPr>
+              <w:tab/>
+            </w:r>
+            <w:r>
+              <w:rPr>
+                <w:noProof/>
+                <w:webHidden/>
+              </w:rPr>
+              <w:fldChar w:fldCharType="begin"/>
+            </w:r>
+            <w:r>
+              <w:rPr>
+                <w:noProof/>
+                <w:webHidden/>
+              </w:rPr>
+              <w:instrText xml:space="preserve"> PAGEREF _Toc198069219 \h </w:instrText>
+            </w:r>
+            <w:r>
+              <w:rPr>
+                <w:noProof/>
+                <w:webHidden/>
+              </w:rPr>
+            </w:r>
+            <w:r>
+              <w:rPr>
+                <w:noProof/>
+                <w:webHidden/>
+              </w:rPr>
+              <w:fldChar w:fldCharType="separate"/>
+            </w:r>
+            <w:r>
+              <w:rPr>
+                <w:noProof/>
+                <w:webHidden/>
+              </w:rPr>
+              <w:t>5</w:t>
+            </w:r>
+            <w:r>
+              <w:rPr>
+                <w:noProof/>
+                <w:webHidden/>
+              </w:rPr>
+              <w:fldChar w:fldCharType="end"/>
+            </w:r>
+          </w:hyperlink>
+        </w:p>
+        <w:p>
+          <w:pPr>
+            <w:pStyle w:val="TOC2"/>
+            <w:tabs>
+              <w:tab w:val="right" w:leader="dot" w:pos="8496"/>
+            </w:tabs>
+            <w:rPr>
+              <w:rFonts w:asciiTheme="minorHAnsi" w:eastAsiaTheme="minorEastAsia" w:hAnsiTheme="minorHAnsi"/>
+              <w:noProof/>
+              <w:sz w:val="22"/>
+            </w:rPr>
+          </w:pPr>
+          <w:hyperlink w:anchor="_Toc198069220" w:history="1">
+            <w:r>
+              <w:rPr>
+                <w:rStyle w:val="Hyperlink"/>
+                <w:noProof/>
+              </w:rPr>
+              <w:t>1.2. Phạm vi</w:t>
+            </w:r>
+            <w:r>
+              <w:rPr>
+                <w:noProof/>
+                <w:webHidden/>
+              </w:rPr>
+              <w:tab/>
+            </w:r>
+            <w:r>
+              <w:rPr>
+                <w:noProof/>
+                <w:webHidden/>
+              </w:rPr>
+              <w:fldChar w:fldCharType="begin"/>
+            </w:r>
+            <w:r>
+              <w:rPr>
+                <w:noProof/>
+                <w:webHidden/>
+              </w:rPr>
+              <w:instrText xml:space="preserve"> PAGEREF _Toc198069220 \h </w:instrText>
+            </w:r>
+            <w:r>
+              <w:rPr>
+                <w:noProof/>
+                <w:webHidden/>
+              </w:rPr>
+            </w:r>
+            <w:r>
+              <w:rPr>
+                <w:noProof/>
+                <w:webHidden/>
+              </w:rPr>
+              <w:fldChar w:fldCharType="separate"/>
+            </w:r>
+            <w:r>
+              <w:rPr>
+                <w:noProof/>
+                <w:webHidden/>
+              </w:rPr>
+              <w:t>5</w:t>
+            </w:r>
+            <w:r>
+              <w:rPr>
+                <w:noProof/>
+                <w:webHidden/>
+              </w:rPr>
+              <w:fldChar w:fldCharType="end"/>
+            </w:r>
+          </w:hyperlink>
+        </w:p>
+        <w:p>
+          <w:pPr>
+            <w:pStyle w:val="TOC2"/>
+            <w:tabs>
+              <w:tab w:val="right" w:leader="dot" w:pos="8496"/>
+            </w:tabs>
+            <w:rPr>
+              <w:rFonts w:asciiTheme="minorHAnsi" w:eastAsiaTheme="minorEastAsia" w:hAnsiTheme="minorHAnsi"/>
+              <w:noProof/>
+              <w:sz w:val="22"/>
+            </w:rPr>
+          </w:pPr>
+          <w:hyperlink w:anchor="_Toc198069221" w:history="1">
+            <w:r>
+              <w:rPr>
+                <w:rStyle w:val="Hyperlink"/>
+                <w:noProof/>
+              </w:rPr>
+              <w:t>1.3. Tham khảo</w:t>
+            </w:r>
+            <w:r>
+              <w:rPr>
+                <w:noProof/>
+                <w:webHidden/>
+              </w:rPr>
+              <w:tab/>
+            </w:r>
+            <w:r>
+              <w:rPr>
+                <w:noProof/>
+                <w:webHidden/>
+              </w:rPr>
+              <w:fldChar w:fldCharType="begin"/>
+            </w:r>
+            <w:r>
+              <w:rPr>
+                <w:noProof/>
+                <w:webHidden/>
+              </w:rPr>
+              <w:instrText xml:space="preserve"> PAGEREF _Toc198069221 \h </w:instrText>
+            </w:r>
+            <w:r>
+              <w:rPr>
+                <w:noProof/>
+                <w:webHidden/>
+              </w:rPr>
+            </w:r>
+            <w:r>
+              <w:rPr>
+                <w:noProof/>
+                <w:webHidden/>
+              </w:rPr>
+              <w:fldChar w:fldCharType="separate"/>
+            </w:r>
+            <w:r>
+              <w:rPr>
+                <w:noProof/>
+                <w:webHidden/>
+              </w:rPr>
+              <w:t>6</w:t>
+            </w:r>
+            <w:r>
+              <w:rPr>
+                <w:noProof/>
+                <w:webHidden/>
+              </w:rPr>
+              <w:fldChar w:fldCharType="end"/>
+            </w:r>
+          </w:hyperlink>
+        </w:p>
+        <w:p>
+          <w:pPr>
+            <w:pStyle w:val="TOC1"/>
+            <w:tabs>
+              <w:tab w:val="right" w:leader="dot" w:pos="8496"/>
+            </w:tabs>
+            <w:rPr>
+              <w:rFonts w:asciiTheme="minorHAnsi" w:eastAsiaTheme="minorEastAsia" w:hAnsiTheme="minorHAnsi"/>
+              <w:noProof/>
+              <w:sz w:val="22"/>
+            </w:rPr>
+          </w:pPr>
+          <w:hyperlink w:anchor="_Toc198069222" w:history="1">
+            <w:r>
+              <w:rPr>
+                <w:rStyle w:val="Hyperlink"/>
+                <w:noProof/>
+              </w:rPr>
+              <w:t>2. TỔNG QUAN DỰ ÁN</w:t>
+            </w:r>
+            <w:r>
+              <w:rPr>
+                <w:noProof/>
+                <w:webHidden/>
+              </w:rPr>
+              <w:tab/>
+            </w:r>
+            <w:r>
+              <w:rPr>
+                <w:noProof/>
+                <w:webHidden/>
+              </w:rPr>
+              <w:fldChar w:fldCharType="begin"/>
+            </w:r>
+            <w:r>
+              <w:rPr>
+                <w:noProof/>
+                <w:webHidden/>
+              </w:rPr>
+              <w:instrText xml:space="preserve"> PAGEREF _Toc198069222 \h </w:instrText>
+            </w:r>
+            <w:r>
+              <w:rPr>
+                <w:noProof/>
+                <w:webHidden/>
+              </w:rPr>
+            </w:r>
+            <w:r>
+              <w:rPr>
+                <w:noProof/>
+                <w:webHidden/>
+              </w:rPr>
+              <w:fldChar w:fldCharType="separate"/>
+            </w:r>
+            <w:r>
+              <w:rPr>
+                <w:noProof/>
+                <w:webHidden/>
+              </w:rPr>
+              <w:t>7</w:t>
+            </w:r>
+            <w:r>
+              <w:rPr>
+                <w:noProof/>
+                <w:webHidden/>
+              </w:rPr>
+              <w:fldChar w:fldCharType="end"/>
+            </w:r>
+          </w:hyperlink>
+        </w:p>
+        <w:p>
+          <w:pPr>
+            <w:pStyle w:val="TOC2"/>
+            <w:tabs>
+              <w:tab w:val="right" w:leader="dot" w:pos="8496"/>
+            </w:tabs>
+            <w:rPr>
+              <w:rFonts w:asciiTheme="minorHAnsi" w:eastAsiaTheme="minorEastAsia" w:hAnsiTheme="minorHAnsi"/>
+              <w:noProof/>
+              <w:sz w:val="22"/>
+            </w:rPr>
+          </w:pPr>
+          <w:hyperlink w:anchor="_Toc198069223" w:history="1">
+            <w:r>
+              <w:rPr>
+                <w:rStyle w:val="Hyperlink"/>
+                <w:noProof/>
+              </w:rPr>
+              <w:t xml:space="preserve">2.1. Lý do chọn </w:t>
+            </w:r>
+            <w:r>
+              <w:rPr>
+                <w:rStyle w:val="Hyperlink"/>
+                <w:noProof/>
+              </w:rPr>
+              <w:t>đ</w:t>
+            </w:r>
+            <w:r>
+              <w:rPr>
+                <w:rStyle w:val="Hyperlink"/>
+                <w:noProof/>
+              </w:rPr>
+              <w:t>ề tài</w:t>
+            </w:r>
+            <w:r>
+              <w:rPr>
+                <w:noProof/>
+                <w:webHidden/>
+              </w:rPr>
+              <w:tab/>
+            </w:r>
+            <w:r>
+              <w:rPr>
+                <w:noProof/>
+                <w:webHidden/>
+              </w:rPr>
+              <w:fldChar w:fldCharType="begin"/>
+            </w:r>
+            <w:r>
+              <w:rPr>
+                <w:noProof/>
+                <w:webHidden/>
+              </w:rPr>
+              <w:instrText xml:space="preserve"> PAGEREF _Toc198069223 \h </w:instrText>
+            </w:r>
+            <w:r>
+              <w:rPr>
+                <w:noProof/>
+                <w:webHidden/>
+              </w:rPr>
+            </w:r>
+            <w:r>
+              <w:rPr>
+                <w:noProof/>
+                <w:webHidden/>
+              </w:rPr>
+              <w:fldChar w:fldCharType="separate"/>
+            </w:r>
+            <w:r>
+              <w:rPr>
+                <w:noProof/>
+                <w:webHidden/>
+              </w:rPr>
+              <w:t>7</w:t>
+            </w:r>
+            <w:r>
+              <w:rPr>
+                <w:noProof/>
+                <w:webHidden/>
+              </w:rPr>
+              <w:fldChar w:fldCharType="end"/>
+            </w:r>
+          </w:hyperlink>
+        </w:p>
+        <w:p>
+          <w:pPr>
+            <w:pStyle w:val="TOC2"/>
+            <w:tabs>
+              <w:tab w:val="right" w:leader="dot" w:pos="8496"/>
+            </w:tabs>
+            <w:rPr>
+              <w:rFonts w:asciiTheme="minorHAnsi" w:eastAsiaTheme="minorEastAsia" w:hAnsiTheme="minorHAnsi"/>
+              <w:noProof/>
+              <w:sz w:val="22"/>
+            </w:rPr>
+          </w:pPr>
+          <w:hyperlink w:anchor="_Toc198069224" w:history="1">
+            <w:r>
+              <w:rPr>
+                <w:rStyle w:val="Hyperlink"/>
+                <w:noProof/>
+              </w:rPr>
+              <w:t>2.2. Định nghĩa dự án</w:t>
+            </w:r>
+            <w:r>
+              <w:rPr>
+                <w:noProof/>
+                <w:webHidden/>
+              </w:rPr>
+              <w:tab/>
+            </w:r>
+            <w:r>
+              <w:rPr>
+                <w:noProof/>
+                <w:webHidden/>
+              </w:rPr>
+              <w:fldChar w:fldCharType="begin"/>
+            </w:r>
+            <w:r>
+              <w:rPr>
+                <w:noProof/>
+                <w:webHidden/>
+              </w:rPr>
+              <w:instrText xml:space="preserve"> PAGEREF _Toc198069224 \h </w:instrText>
+            </w:r>
+            <w:r>
+              <w:rPr>
+                <w:noProof/>
+                <w:webHidden/>
+              </w:rPr>
+            </w:r>
+            <w:r>
+              <w:rPr>
+                <w:noProof/>
+                <w:webHidden/>
+              </w:rPr>
+              <w:fldChar w:fldCharType="separate"/>
+            </w:r>
+            <w:r>
+              <w:rPr>
+                <w:noProof/>
+                <w:webHidden/>
+              </w:rPr>
+              <w:t>7</w:t>
+            </w:r>
+            <w:r>
+              <w:rPr>
+                <w:noProof/>
+                <w:webHidden/>
+              </w:rPr>
+              <w:fldChar w:fldCharType="end"/>
+            </w:r>
+          </w:hyperlink>
+        </w:p>
+        <w:p>
+          <w:pPr>
+            <w:pStyle w:val="TOC2"/>
+            <w:tabs>
+              <w:tab w:val="right" w:leader="dot" w:pos="8496"/>
+            </w:tabs>
+            <w:rPr>
+              <w:rFonts w:asciiTheme="minorHAnsi" w:eastAsiaTheme="minorEastAsia" w:hAnsiTheme="minorHAnsi"/>
+              <w:noProof/>
+              <w:sz w:val="22"/>
+            </w:rPr>
+          </w:pPr>
+          <w:hyperlink w:anchor="_Toc198069225" w:history="1">
+            <w:r>
+              <w:rPr>
+                <w:rStyle w:val="Hyperlink"/>
+                <w:noProof/>
+              </w:rPr>
+              <w:t>2.3. Giải pháp đề xuất</w:t>
+            </w:r>
+            <w:r>
+              <w:rPr>
+                <w:noProof/>
+                <w:webHidden/>
+              </w:rPr>
+              <w:tab/>
+            </w:r>
+            <w:r>
+              <w:rPr>
+                <w:noProof/>
+                <w:webHidden/>
+              </w:rPr>
+              <w:fldChar w:fldCharType="begin"/>
+            </w:r>
+            <w:r>
+              <w:rPr>
+                <w:noProof/>
+                <w:webHidden/>
+              </w:rPr>
+              <w:instrText xml:space="preserve"> PAGEREF _Toc198069225 \h </w:instrText>
+            </w:r>
+            <w:r>
+              <w:rPr>
+                <w:noProof/>
+                <w:webHidden/>
+              </w:rPr>
+            </w:r>
+            <w:r>
+              <w:rPr>
+                <w:noProof/>
+                <w:webHidden/>
+              </w:rPr>
+              <w:fldChar w:fldCharType="separate"/>
+            </w:r>
+            <w:r>
+              <w:rPr>
+                <w:noProof/>
+                <w:webHidden/>
+              </w:rPr>
+              <w:t>8</w:t>
+            </w:r>
+            <w:r>
+              <w:rPr>
+                <w:noProof/>
+                <w:webHidden/>
+              </w:rPr>
+              <w:fldChar w:fldCharType="end"/>
+            </w:r>
+          </w:hyperlink>
+        </w:p>
+        <w:p>
+          <w:pPr>
+            <w:pStyle w:val="TOC3"/>
+            <w:tabs>
+              <w:tab w:val="right" w:leader="dot" w:pos="8496"/>
+            </w:tabs>
+            <w:rPr>
+              <w:rFonts w:asciiTheme="minorHAnsi" w:eastAsiaTheme="minorEastAsia" w:hAnsiTheme="minorHAnsi"/>
+              <w:noProof/>
+              <w:sz w:val="22"/>
+            </w:rPr>
+          </w:pPr>
+          <w:hyperlink w:anchor="_Toc198069226" w:history="1">
+            <w:r>
+              <w:rPr>
+                <w:rStyle w:val="Hyperlink"/>
+                <w:noProof/>
+              </w:rPr>
+              <w:t>1.1.1. Công nghệ thực hiện :</w:t>
+            </w:r>
+            <w:r>
+              <w:rPr>
+                <w:noProof/>
+                <w:webHidden/>
+              </w:rPr>
+              <w:tab/>
+            </w:r>
+            <w:r>
+              <w:rPr>
+                <w:noProof/>
+                <w:webHidden/>
+              </w:rPr>
+              <w:fldChar w:fldCharType="begin"/>
+            </w:r>
+            <w:r>
+              <w:rPr>
+                <w:noProof/>
+                <w:webHidden/>
+              </w:rPr>
+              <w:instrText xml:space="preserve"> PAGEREF _Toc198069226 \h </w:instrText>
+            </w:r>
+            <w:r>
+              <w:rPr>
+                <w:noProof/>
+                <w:webHidden/>
+              </w:rPr>
+            </w:r>
+            <w:r>
+              <w:rPr>
+                <w:noProof/>
+                <w:webHidden/>
+              </w:rPr>
+              <w:fldChar w:fldCharType="separate"/>
+            </w:r>
+            <w:r>
+              <w:rPr>
+                <w:noProof/>
+                <w:webHidden/>
+              </w:rPr>
+              <w:t>8</w:t>
+            </w:r>
+            <w:r>
+              <w:rPr>
+                <w:noProof/>
+                <w:webHidden/>
+              </w:rPr>
+              <w:fldChar w:fldCharType="end"/>
+            </w:r>
+          </w:hyperlink>
+        </w:p>
+        <w:p>
+          <w:pPr>
+            <w:pStyle w:val="TOC3"/>
+            <w:tabs>
+              <w:tab w:val="right" w:leader="dot" w:pos="8496"/>
+            </w:tabs>
+            <w:rPr>
+              <w:rFonts w:asciiTheme="minorHAnsi" w:eastAsiaTheme="minorEastAsia" w:hAnsiTheme="minorHAnsi"/>
+              <w:noProof/>
+              <w:sz w:val="22"/>
+            </w:rPr>
+          </w:pPr>
+          <w:hyperlink w:anchor="_Toc198069227" w:history="1">
+            <w:r>
+              <w:rPr>
+                <w:rStyle w:val="Hyperlink"/>
+                <w:noProof/>
+              </w:rPr>
+              <w:t>2.3.2. Quy trình phát triển :</w:t>
+            </w:r>
+            <w:r>
+              <w:rPr>
+                <w:noProof/>
+                <w:webHidden/>
+              </w:rPr>
+              <w:tab/>
+            </w:r>
+            <w:r>
+              <w:rPr>
+                <w:noProof/>
+                <w:webHidden/>
+              </w:rPr>
+              <w:fldChar w:fldCharType="begin"/>
+            </w:r>
+            <w:r>
+              <w:rPr>
+                <w:noProof/>
+                <w:webHidden/>
+              </w:rPr>
+              <w:instrText xml:space="preserve"> PAGEREF _Toc198069227 \h </w:instrText>
+            </w:r>
+            <w:r>
+              <w:rPr>
+                <w:noProof/>
+                <w:webHidden/>
+              </w:rPr>
+            </w:r>
+            <w:r>
+              <w:rPr>
+                <w:noProof/>
+                <w:webHidden/>
+              </w:rPr>
+              <w:fldChar w:fldCharType="separate"/>
+            </w:r>
+            <w:r>
+              <w:rPr>
+                <w:noProof/>
+                <w:webHidden/>
+              </w:rPr>
+              <w:t>8</w:t>
+            </w:r>
+            <w:r>
+              <w:rPr>
+                <w:noProof/>
+                <w:webHidden/>
+              </w:rPr>
+              <w:fldChar w:fldCharType="end"/>
+            </w:r>
+          </w:hyperlink>
+        </w:p>
+        <w:p>
+          <w:pPr>
+            <w:pStyle w:val="TOC3"/>
+            <w:tabs>
+              <w:tab w:val="right" w:leader="dot" w:pos="8496"/>
+            </w:tabs>
+            <w:rPr>
+              <w:rFonts w:asciiTheme="minorHAnsi" w:eastAsiaTheme="minorEastAsia" w:hAnsiTheme="minorHAnsi"/>
+              <w:noProof/>
+              <w:sz w:val="22"/>
+            </w:rPr>
+          </w:pPr>
+          <w:hyperlink w:anchor="_Toc198069228" w:history="1">
+            <w:r>
+              <w:rPr>
+                <w:rStyle w:val="Hyperlink"/>
+                <w:noProof/>
+              </w:rPr>
+              <w:t>2.3.4. Mục tiêu dự án</w:t>
+            </w:r>
+            <w:r>
+              <w:rPr>
+                <w:noProof/>
+                <w:webHidden/>
+              </w:rPr>
+              <w:tab/>
+            </w:r>
+            <w:r>
+              <w:rPr>
+                <w:noProof/>
+                <w:webHidden/>
+              </w:rPr>
+              <w:fldChar w:fldCharType="begin"/>
+            </w:r>
+            <w:r>
+              <w:rPr>
+                <w:noProof/>
+                <w:webHidden/>
+              </w:rPr>
+              <w:instrText xml:space="preserve"> PAGEREF _Toc198069228 \h </w:instrText>
+            </w:r>
+            <w:r>
+              <w:rPr>
+                <w:noProof/>
+                <w:webHidden/>
+              </w:rPr>
+            </w:r>
+            <w:r>
+              <w:rPr>
+                <w:noProof/>
+                <w:webHidden/>
+              </w:rPr>
+              <w:fldChar w:fldCharType="separate"/>
+            </w:r>
+            <w:r>
+              <w:rPr>
+                <w:noProof/>
+                <w:webHidden/>
+              </w:rPr>
+              <w:t>8</w:t>
+            </w:r>
+            <w:r>
+              <w:rPr>
+                <w:noProof/>
+                <w:webHidden/>
+              </w:rPr>
+              <w:fldChar w:fldCharType="end"/>
+            </w:r>
+          </w:hyperlink>
+        </w:p>
+        <w:p>
+          <w:pPr>
+            <w:pStyle w:val="TOC3"/>
+            <w:tabs>
+              <w:tab w:val="right" w:leader="dot" w:pos="8496"/>
+            </w:tabs>
+            <w:rPr>
+              <w:rFonts w:asciiTheme="minorHAnsi" w:eastAsiaTheme="minorEastAsia" w:hAnsiTheme="minorHAnsi"/>
+              <w:noProof/>
+              <w:sz w:val="22"/>
+            </w:rPr>
+          </w:pPr>
+          <w:hyperlink w:anchor="_Toc198069229" w:history="1">
+            <w:r>
+              <w:rPr>
+                <w:rStyle w:val="Hyperlink"/>
+                <w:noProof/>
+              </w:rPr>
+              <w:t>2.3.1. Hoạt động của ứng dụng</w:t>
+            </w:r>
+            <w:r>
+              <w:rPr>
+                <w:noProof/>
+                <w:webHidden/>
+              </w:rPr>
+              <w:tab/>
+            </w:r>
+            <w:r>
+              <w:rPr>
+                <w:noProof/>
+                <w:webHidden/>
+              </w:rPr>
+              <w:fldChar w:fldCharType="begin"/>
+            </w:r>
+            <w:r>
+              <w:rPr>
+                <w:noProof/>
+                <w:webHidden/>
+              </w:rPr>
+              <w:instrText xml:space="preserve"> PAGEREF _Toc198069229 \h </w:instrText>
+            </w:r>
+            <w:r>
+              <w:rPr>
+                <w:noProof/>
+                <w:webHidden/>
+              </w:rPr>
+            </w:r>
+            <w:r>
+              <w:rPr>
+                <w:noProof/>
+                <w:webHidden/>
+              </w:rPr>
+              <w:fldChar w:fldCharType="separate"/>
+            </w:r>
+            <w:r>
+              <w:rPr>
+                <w:noProof/>
+                <w:webHidden/>
+              </w:rPr>
+              <w:t>9</w:t>
+            </w:r>
+            <w:r>
+              <w:rPr>
+                <w:noProof/>
+                <w:webHidden/>
+              </w:rPr>
+              <w:fldChar w:fldCharType="end"/>
+            </w:r>
+          </w:hyperlink>
+        </w:p>
+        <w:p>
+          <w:pPr>
+            <w:pStyle w:val="TOC3"/>
+            <w:tabs>
+              <w:tab w:val="right" w:leader="dot" w:pos="8496"/>
+            </w:tabs>
+            <w:rPr>
+              <w:rFonts w:asciiTheme="minorHAnsi" w:eastAsiaTheme="minorEastAsia" w:hAnsiTheme="minorHAnsi"/>
+              <w:noProof/>
+              <w:sz w:val="22"/>
+            </w:rPr>
+          </w:pPr>
+          <w:hyperlink w:anchor="_Toc198069230" w:history="1">
+            <w:r>
+              <w:rPr>
+                <w:rStyle w:val="Hyperlink"/>
+                <w:noProof/>
+              </w:rPr>
+              <w:t>2.3.2. Các chức năng cơ bản của hệ thống</w:t>
+            </w:r>
+            <w:r>
+              <w:rPr>
+                <w:noProof/>
+                <w:webHidden/>
+              </w:rPr>
+              <w:tab/>
+            </w:r>
+            <w:r>
+              <w:rPr>
+                <w:noProof/>
+                <w:webHidden/>
+              </w:rPr>
+              <w:fldChar w:fldCharType="begin"/>
+            </w:r>
+            <w:r>
+              <w:rPr>
+                <w:noProof/>
+                <w:webHidden/>
+              </w:rPr>
+              <w:instrText xml:space="preserve"> PAGEREF _Toc198069230 \h </w:instrText>
+            </w:r>
+            <w:r>
+              <w:rPr>
+                <w:noProof/>
+                <w:webHidden/>
+              </w:rPr>
+            </w:r>
+            <w:r>
+              <w:rPr>
+                <w:noProof/>
+                <w:webHidden/>
+              </w:rPr>
+              <w:fldChar w:fldCharType="separate"/>
+            </w:r>
+            <w:r>
+              <w:rPr>
+                <w:noProof/>
+                <w:webHidden/>
+              </w:rPr>
+              <w:t>10</w:t>
+            </w:r>
+            <w:r>
+              <w:rPr>
+                <w:noProof/>
+                <w:webHidden/>
+              </w:rPr>
+              <w:fldChar w:fldCharType="end"/>
+            </w:r>
+          </w:hyperlink>
+        </w:p>
+        <w:p>
+          <w:pPr>
+            <w:pStyle w:val="TOC3"/>
+            <w:tabs>
+              <w:tab w:val="right" w:leader="dot" w:pos="8496"/>
+            </w:tabs>
+            <w:rPr>
+              <w:rFonts w:asciiTheme="minorHAnsi" w:eastAsiaTheme="minorEastAsia" w:hAnsiTheme="minorHAnsi"/>
+              <w:noProof/>
+              <w:sz w:val="22"/>
+            </w:rPr>
+          </w:pPr>
+          <w:hyperlink w:anchor="_Toc198069231" w:history="1">
+            <w:r>
+              <w:rPr>
+                <w:rStyle w:val="Hyperlink"/>
+                <w:noProof/>
+              </w:rPr>
+              <w:t>2.3.3. Mô tả</w:t>
+            </w:r>
+            <w:r>
+              <w:rPr>
+                <w:noProof/>
+                <w:webHidden/>
+              </w:rPr>
+              <w:tab/>
+            </w:r>
+            <w:r>
+              <w:rPr>
+                <w:noProof/>
+                <w:webHidden/>
+              </w:rPr>
+              <w:fldChar w:fldCharType="begin"/>
+            </w:r>
+            <w:r>
+              <w:rPr>
+                <w:noProof/>
+                <w:webHidden/>
+              </w:rPr>
+              <w:instrText xml:space="preserve"> PAGEREF _Toc198069231 \h </w:instrText>
+            </w:r>
+            <w:r>
+              <w:rPr>
+                <w:noProof/>
+                <w:webHidden/>
+              </w:rPr>
+            </w:r>
+            <w:r>
+              <w:rPr>
+                <w:noProof/>
+                <w:webHidden/>
+              </w:rPr>
+              <w:fldChar w:fldCharType="separate"/>
+            </w:r>
+            <w:r>
+              <w:rPr>
+                <w:noProof/>
+                <w:webHidden/>
+              </w:rPr>
+              <w:t>11</w:t>
+            </w:r>
+            <w:r>
+              <w:rPr>
+                <w:noProof/>
+                <w:webHidden/>
+              </w:rPr>
+              <w:fldChar w:fldCharType="end"/>
+            </w:r>
+          </w:hyperlink>
+        </w:p>
+        <w:p>
+          <w:pPr>
+            <w:pStyle w:val="TOC3"/>
+            <w:tabs>
+              <w:tab w:val="right" w:leader="dot" w:pos="8496"/>
+            </w:tabs>
+            <w:rPr>
+              <w:rFonts w:asciiTheme="minorHAnsi" w:eastAsiaTheme="minorEastAsia" w:hAnsiTheme="minorHAnsi"/>
+              <w:noProof/>
+              <w:sz w:val="22"/>
+            </w:rPr>
+          </w:pPr>
+          <w:hyperlink w:anchor="_Toc198069232" w:history="1">
+            <w:r>
+              <w:rPr>
+                <w:rStyle w:val="Hyperlink"/>
+                <w:noProof/>
+              </w:rPr>
+              <w:t>2.3.4. Các công nghệ ràng buộc</w:t>
+            </w:r>
+            <w:r>
+              <w:rPr>
+                <w:noProof/>
+                <w:webHidden/>
+              </w:rPr>
+              <w:tab/>
+            </w:r>
+            <w:r>
+              <w:rPr>
+                <w:noProof/>
+                <w:webHidden/>
+              </w:rPr>
+              <w:fldChar w:fldCharType="begin"/>
+            </w:r>
+            <w:r>
+              <w:rPr>
+                <w:noProof/>
+                <w:webHidden/>
+              </w:rPr>
+              <w:instrText xml:space="preserve"> PAGEREF _Toc198069232 \h </w:instrText>
+            </w:r>
+            <w:r>
+              <w:rPr>
+                <w:noProof/>
+                <w:webHidden/>
+              </w:rPr>
+            </w:r>
+            <w:r>
+              <w:rPr>
+                <w:noProof/>
+                <w:webHidden/>
+              </w:rPr>
+              <w:fldChar w:fldCharType="separate"/>
+            </w:r>
+            <w:r>
+              <w:rPr>
+                <w:noProof/>
+                <w:webHidden/>
+              </w:rPr>
+              <w:t>12</w:t>
+            </w:r>
+            <w:r>
+              <w:rPr>
+                <w:noProof/>
+                <w:webHidden/>
+              </w:rPr>
+              <w:fldChar w:fldCharType="end"/>
+            </w:r>
+          </w:hyperlink>
+        </w:p>
+        <w:p>
+          <w:pPr>
+            <w:pStyle w:val="TOC1"/>
+            <w:tabs>
+              <w:tab w:val="right" w:leader="dot" w:pos="8496"/>
+            </w:tabs>
+            <w:rPr>
+              <w:rFonts w:asciiTheme="minorHAnsi" w:eastAsiaTheme="minorEastAsia" w:hAnsiTheme="minorHAnsi"/>
+              <w:noProof/>
+              <w:sz w:val="22"/>
+            </w:rPr>
+          </w:pPr>
+          <w:hyperlink w:anchor="_Toc198069233" w:history="1">
+            <w:r>
+              <w:rPr>
+                <w:rStyle w:val="Hyperlink"/>
+                <w:noProof/>
+              </w:rPr>
+              <w:t>3. KẾ HOẠCH TỔNG THỂ DỰ ÁN</w:t>
+            </w:r>
+            <w:r>
+              <w:rPr>
+                <w:noProof/>
+                <w:webHidden/>
+              </w:rPr>
+              <w:tab/>
+            </w:r>
+            <w:r>
+              <w:rPr>
+                <w:noProof/>
+                <w:webHidden/>
+              </w:rPr>
+              <w:fldChar w:fldCharType="begin"/>
+            </w:r>
+            <w:r>
+              <w:rPr>
+                <w:noProof/>
+                <w:webHidden/>
+              </w:rPr>
+              <w:instrText xml:space="preserve"> PAGEREF _Toc198069233 \h </w:instrText>
+            </w:r>
+            <w:r>
+              <w:rPr>
+                <w:noProof/>
+                <w:webHidden/>
+              </w:rPr>
+            </w:r>
+            <w:r>
+              <w:rPr>
+                <w:noProof/>
+                <w:webHidden/>
+              </w:rPr>
+              <w:fldChar w:fldCharType="separate"/>
+            </w:r>
+            <w:r>
+              <w:rPr>
+                <w:noProof/>
+                <w:webHidden/>
+              </w:rPr>
+              <w:t>12</w:t>
+            </w:r>
+            <w:r>
+              <w:rPr>
+                <w:noProof/>
+                <w:webHidden/>
+              </w:rPr>
+              <w:fldChar w:fldCharType="end"/>
+            </w:r>
+          </w:hyperlink>
+        </w:p>
+        <w:p>
+          <w:pPr>
+            <w:pStyle w:val="TOC2"/>
+            <w:tabs>
+              <w:tab w:val="right" w:leader="dot" w:pos="8496"/>
+            </w:tabs>
+            <w:rPr>
+              <w:rFonts w:asciiTheme="minorHAnsi" w:eastAsiaTheme="minorEastAsia" w:hAnsiTheme="minorHAnsi"/>
+              <w:noProof/>
+              <w:sz w:val="22"/>
+            </w:rPr>
+          </w:pPr>
+          <w:hyperlink w:anchor="_Toc198069234" w:history="1">
+            <w:r>
+              <w:rPr>
+                <w:rStyle w:val="Hyperlink"/>
+                <w:noProof/>
+              </w:rPr>
+              <w:t>3.1. Định nghĩa Scrum</w:t>
+            </w:r>
+            <w:r>
+              <w:rPr>
+                <w:noProof/>
+                <w:webHidden/>
+              </w:rPr>
+              <w:tab/>
+            </w:r>
+            <w:r>
+              <w:rPr>
+                <w:noProof/>
+                <w:webHidden/>
+              </w:rPr>
+              <w:fldChar w:fldCharType="begin"/>
+            </w:r>
+            <w:r>
+              <w:rPr>
+                <w:noProof/>
+                <w:webHidden/>
+              </w:rPr>
+              <w:instrText xml:space="preserve"> PAGEREF _Toc198069234 \h </w:instrText>
+            </w:r>
+            <w:r>
+              <w:rPr>
+                <w:noProof/>
+                <w:webHidden/>
+              </w:rPr>
+            </w:r>
+            <w:r>
+              <w:rPr>
+                <w:noProof/>
+                <w:webHidden/>
+              </w:rPr>
+              <w:fldChar w:fldCharType="separate"/>
+            </w:r>
+            <w:r>
+              <w:rPr>
+                <w:noProof/>
+                <w:webHidden/>
+              </w:rPr>
+              <w:t>12</w:t>
+            </w:r>
+            <w:r>
+              <w:rPr>
+                <w:noProof/>
+                <w:webHidden/>
+              </w:rPr>
+              <w:fldChar w:fldCharType="end"/>
+            </w:r>
+          </w:hyperlink>
+        </w:p>
+        <w:p>
+          <w:pPr>
+            <w:pStyle w:val="TOC3"/>
+            <w:tabs>
+              <w:tab w:val="right" w:leader="dot" w:pos="8496"/>
+            </w:tabs>
+            <w:rPr>
+              <w:rFonts w:asciiTheme="minorHAnsi" w:eastAsiaTheme="minorEastAsia" w:hAnsiTheme="minorHAnsi"/>
+              <w:noProof/>
+              <w:sz w:val="22"/>
+            </w:rPr>
+          </w:pPr>
+          <w:hyperlink w:anchor="_Toc198069235" w:history="1">
+            <w:r>
+              <w:rPr>
+                <w:rStyle w:val="Hyperlink"/>
+                <w:noProof/>
+              </w:rPr>
+              <w:t>3.1.1. Mô tả Scrum</w:t>
+            </w:r>
+            <w:r>
+              <w:rPr>
+                <w:noProof/>
+                <w:webHidden/>
+              </w:rPr>
+              <w:tab/>
+            </w:r>
+            <w:r>
+              <w:rPr>
+                <w:noProof/>
+                <w:webHidden/>
+              </w:rPr>
+              <w:fldChar w:fldCharType="begin"/>
+            </w:r>
+            <w:r>
+              <w:rPr>
+                <w:noProof/>
+                <w:webHidden/>
+              </w:rPr>
+              <w:instrText xml:space="preserve"> PAGEREF _Toc198069235 \h </w:instrText>
+            </w:r>
+            <w:r>
+              <w:rPr>
+                <w:noProof/>
+                <w:webHidden/>
+              </w:rPr>
+            </w:r>
+            <w:r>
+              <w:rPr>
+                <w:noProof/>
+                <w:webHidden/>
+              </w:rPr>
+              <w:fldChar w:fldCharType="separate"/>
+            </w:r>
+            <w:r>
+              <w:rPr>
+                <w:noProof/>
+                <w:webHidden/>
+              </w:rPr>
+              <w:t>13</w:t>
+            </w:r>
+            <w:r>
+              <w:rPr>
+                <w:noProof/>
+                <w:webHidden/>
+              </w:rPr>
+              <w:fldChar w:fldCharType="end"/>
+            </w:r>
+          </w:hyperlink>
+        </w:p>
+        <w:p>
+          <w:pPr>
+            <w:pStyle w:val="TOC3"/>
+            <w:tabs>
+              <w:tab w:val="right" w:leader="dot" w:pos="8496"/>
+            </w:tabs>
+            <w:rPr>
+              <w:rFonts w:asciiTheme="minorHAnsi" w:eastAsiaTheme="minorEastAsia" w:hAnsiTheme="minorHAnsi"/>
+              <w:noProof/>
+              <w:sz w:val="22"/>
+            </w:rPr>
+          </w:pPr>
+          <w:hyperlink w:anchor="_Toc198069236" w:history="1">
+            <w:r>
+              <w:rPr>
+                <w:rStyle w:val="Hyperlink"/>
+                <w:noProof/>
+              </w:rPr>
+              <w:t>3.1.2. The Artifacts</w:t>
+            </w:r>
+            <w:r>
+              <w:rPr>
+                <w:noProof/>
+                <w:webHidden/>
+              </w:rPr>
+              <w:tab/>
+            </w:r>
+            <w:r>
+              <w:rPr>
+                <w:noProof/>
+                <w:webHidden/>
+              </w:rPr>
+              <w:fldChar w:fldCharType="begin"/>
+            </w:r>
+            <w:r>
+              <w:rPr>
+                <w:noProof/>
+                <w:webHidden/>
+              </w:rPr>
+              <w:instrText xml:space="preserve"> PAGEREF _Toc198069236 \h </w:instrText>
+            </w:r>
+            <w:r>
+              <w:rPr>
+                <w:noProof/>
+                <w:webHidden/>
+              </w:rPr>
+            </w:r>
+            <w:r>
+              <w:rPr>
+                <w:noProof/>
+                <w:webHidden/>
+              </w:rPr>
+              <w:fldChar w:fldCharType="separate"/>
+            </w:r>
+            <w:r>
+              <w:rPr>
+                <w:noProof/>
+                <w:webHidden/>
+              </w:rPr>
+              <w:t>14</w:t>
+            </w:r>
+            <w:r>
+              <w:rPr>
+                <w:noProof/>
+                <w:webHidden/>
+              </w:rPr>
+              <w:fldChar w:fldCharType="end"/>
+            </w:r>
+          </w:hyperlink>
+        </w:p>
+        <w:p>
+          <w:pPr>
+            <w:pStyle w:val="TOC3"/>
+            <w:tabs>
+              <w:tab w:val="right" w:leader="dot" w:pos="8496"/>
+            </w:tabs>
+            <w:rPr>
+              <w:rFonts w:asciiTheme="minorHAnsi" w:eastAsiaTheme="minorEastAsia" w:hAnsiTheme="minorHAnsi"/>
+              <w:noProof/>
+              <w:sz w:val="22"/>
+            </w:rPr>
+          </w:pPr>
+          <w:hyperlink w:anchor="_Toc198069237" w:history="1">
+            <w:r>
+              <w:rPr>
+                <w:rStyle w:val="Hyperlink"/>
+                <w:noProof/>
+              </w:rPr>
+              <w:t>3.1.3. Process (Quá trình)</w:t>
+            </w:r>
+            <w:r>
+              <w:rPr>
+                <w:noProof/>
+                <w:webHidden/>
+              </w:rPr>
+              <w:tab/>
+            </w:r>
+            <w:r>
+              <w:rPr>
+                <w:noProof/>
+                <w:webHidden/>
+              </w:rPr>
+              <w:fldChar w:fldCharType="begin"/>
+            </w:r>
+            <w:r>
+              <w:rPr>
+                <w:noProof/>
+                <w:webHidden/>
+              </w:rPr>
+              <w:instrText xml:space="preserve"> PAGEREF _Toc198069237 \h </w:instrText>
+            </w:r>
+            <w:r>
+              <w:rPr>
+                <w:noProof/>
+                <w:webHidden/>
+              </w:rPr>
+            </w:r>
+            <w:r>
+              <w:rPr>
+                <w:noProof/>
+                <w:webHidden/>
+              </w:rPr>
+              <w:fldChar w:fldCharType="separate"/>
+            </w:r>
+            <w:r>
+              <w:rPr>
+                <w:noProof/>
+                <w:webHidden/>
+              </w:rPr>
+              <w:t>15</w:t>
+            </w:r>
+            <w:r>
+              <w:rPr>
+                <w:noProof/>
+                <w:webHidden/>
+              </w:rPr>
+              <w:fldChar w:fldCharType="end"/>
+            </w:r>
+          </w:hyperlink>
+        </w:p>
+        <w:p>
+          <w:pPr>
+            <w:pStyle w:val="TOC2"/>
+            <w:tabs>
+              <w:tab w:val="right" w:leader="dot" w:pos="8496"/>
+            </w:tabs>
+            <w:rPr>
+              <w:rFonts w:asciiTheme="minorHAnsi" w:eastAsiaTheme="minorEastAsia" w:hAnsiTheme="minorHAnsi"/>
+              <w:noProof/>
+              <w:sz w:val="22"/>
+            </w:rPr>
+          </w:pPr>
+          <w:hyperlink w:anchor="_Toc198069238" w:history="1">
+            <w:r>
+              <w:rPr>
+                <w:rStyle w:val="Hyperlink"/>
+                <w:noProof/>
+              </w:rPr>
+              <w:t>3.2. Kế hoạch tổng thể</w:t>
+            </w:r>
+            <w:r>
+              <w:rPr>
+                <w:noProof/>
+                <w:webHidden/>
+              </w:rPr>
+              <w:tab/>
+            </w:r>
+            <w:r>
+              <w:rPr>
+                <w:noProof/>
+                <w:webHidden/>
+              </w:rPr>
+              <w:fldChar w:fldCharType="begin"/>
+            </w:r>
+            <w:r>
+              <w:rPr>
+                <w:noProof/>
+                <w:webHidden/>
+              </w:rPr>
+              <w:instrText xml:space="preserve"> PAGEREF _Toc198069238 \h </w:instrText>
+            </w:r>
+            <w:r>
+              <w:rPr>
+                <w:noProof/>
+                <w:webHidden/>
+              </w:rPr>
+            </w:r>
+            <w:r>
+              <w:rPr>
+                <w:noProof/>
+                <w:webHidden/>
+              </w:rPr>
+              <w:fldChar w:fldCharType="separate"/>
+            </w:r>
+            <w:r>
+              <w:rPr>
+                <w:noProof/>
+                <w:webHidden/>
+              </w:rPr>
+              <w:t>15</w:t>
+            </w:r>
+            <w:r>
+              <w:rPr>
                 <w:noProof/>
                 <w:webHidden/>
               </w:rPr>
@@ -22829,40 +24283,39 @@
             <w:pStyle w:val="TOC2"/>
             <w:tabs>
               <w:tab w:val="left" w:pos="880"/>
-              <w:tab w:val="right" w:pos="9019"/>
+              <w:tab w:val="right" w:leader="dot" w:pos="8496"/>
             </w:tabs>
             <w:rPr>
-              <w:b/>
+              <w:rFonts w:asciiTheme="minorHAnsi" w:eastAsiaTheme="minorEastAsia" w:hAnsiTheme="minorHAnsi"/>
               <w:noProof/>
+              <w:sz w:val="22"/>
             </w:rPr>
           </w:pPr>
-          <w:hyperlink w:anchor="_Toc193993506" w:history="1">
+          <w:hyperlink w:anchor="_Toc198069239" w:history="1">
             <w:r>
               <w:rPr>
                 <w:rStyle w:val="Hyperlink"/>
-                <w:b/>
                 <w:noProof/>
               </w:rPr>
               <w:t>1.1.</w:t>
             </w:r>
             <w:r>
               <w:rPr>
-                <w:b/>
+                <w:rFonts w:asciiTheme="minorHAnsi" w:eastAsiaTheme="minorEastAsia" w:hAnsiTheme="minorHAnsi"/>
                 <w:noProof/>
+                <w:sz w:val="22"/>
               </w:rPr>
               <w:tab/>
             </w:r>
             <w:r>
               <w:rPr>
                 <w:rStyle w:val="Hyperlink"/>
-                <w:b/>
                 <w:noProof/>
               </w:rPr>
-              <w:t>Mục đích</w:t>
-            </w:r>
-            <w:r>
-              <w:rPr>
-                <w:b/>
+              <w:t>Quản lý tổ chức</w:t>
+            </w:r>
+            <w:r>
+              <w:rPr>
                 <w:noProof/>
                 <w:webHidden/>
               </w:rPr>
@@ -22870,7 +24323,6 @@
             </w:r>
             <w:r>
               <w:rPr>
-                <w:b/>
                 <w:noProof/>
                 <w:webHidden/>
               </w:rPr>
@@ -22878,22 +24330,19 @@
             </w:r>
             <w:r>
               <w:rPr>
-                <w:b/>
                 <w:noProof/>
                 <w:webHidden/>
               </w:rPr>
-              <w:instrText xml:space="preserve"> PAGEREF _Toc193993506 \h </w:instrText>
-            </w:r>
-            <w:r>
-              <w:rPr>
-                <w:b/>
+              <w:instrText xml:space="preserve"> PAGEREF _Toc198069239 \h </w:instrText>
+            </w:r>
+            <w:r>
+              <w:rPr>
                 <w:noProof/>
                 <w:webHidden/>
               </w:rPr>
             </w:r>
             <w:r>
               <w:rPr>
-                <w:b/>
                 <w:noProof/>
                 <w:webHidden/>
               </w:rPr>
@@ -22901,573 +24350,13 @@
             </w:r>
             <w:r>
               <w:rPr>
-                <w:b/>
                 <w:noProof/>
                 <w:webHidden/>
               </w:rPr>
-              <w:t>5</w:t>
-            </w:r>
-            <w:r>
-              <w:rPr>
-                <w:b/>
-                <w:noProof/>
-                <w:webHidden/>
-              </w:rPr>
-              <w:fldChar w:fldCharType="end"/>
-            </w:r>
-          </w:hyperlink>
-        </w:p>
-        <w:p>
-          <w:pPr>
-            <w:pStyle w:val="TOC2"/>
-            <w:tabs>
-              <w:tab w:val="left" w:pos="880"/>
-              <w:tab w:val="right" w:pos="9019"/>
-            </w:tabs>
-            <w:rPr>
-              <w:b/>
-              <w:noProof/>
-            </w:rPr>
-          </w:pPr>
-          <w:hyperlink w:anchor="_Toc193993507" w:history="1">
-            <w:r>
-              <w:rPr>
-                <w:rStyle w:val="Hyperlink"/>
-                <w:b/>
-                <w:noProof/>
-              </w:rPr>
-              <w:t>1.2.</w:t>
-            </w:r>
-            <w:r>
-              <w:rPr>
-                <w:b/>
-                <w:noProof/>
-              </w:rPr>
-              <w:tab/>
-            </w:r>
-            <w:r>
-              <w:rPr>
-                <w:rStyle w:val="Hyperlink"/>
-                <w:b/>
-                <w:noProof/>
-              </w:rPr>
-              <w:t>Phạm vi</w:t>
-            </w:r>
-            <w:r>
-              <w:rPr>
-                <w:b/>
-                <w:noProof/>
-                <w:webHidden/>
-              </w:rPr>
-              <w:tab/>
-            </w:r>
-            <w:r>
-              <w:rPr>
-                <w:b/>
-                <w:noProof/>
-                <w:webHidden/>
-              </w:rPr>
-              <w:fldChar w:fldCharType="begin"/>
-            </w:r>
-            <w:r>
-              <w:rPr>
-                <w:b/>
-                <w:noProof/>
-                <w:webHidden/>
-              </w:rPr>
-              <w:instrText xml:space="preserve"> PAGEREF _Toc193993507 \h </w:instrText>
-            </w:r>
-            <w:r>
-              <w:rPr>
-                <w:b/>
-                <w:noProof/>
-                <w:webHidden/>
-              </w:rPr>
-            </w:r>
-            <w:r>
-              <w:rPr>
-                <w:b/>
-                <w:noProof/>
-                <w:webHidden/>
-              </w:rPr>
-              <w:fldChar w:fldCharType="separate"/>
-            </w:r>
-            <w:r>
-              <w:rPr>
-                <w:b/>
-                <w:noProof/>
-                <w:webHidden/>
-              </w:rPr>
-              <w:t>5</w:t>
-            </w:r>
-            <w:r>
-              <w:rPr>
-                <w:b/>
-                <w:noProof/>
-                <w:webHidden/>
-              </w:rPr>
-              <w:fldChar w:fldCharType="end"/>
-            </w:r>
-          </w:hyperlink>
-        </w:p>
-        <w:p>
-          <w:pPr>
-            <w:pStyle w:val="TOC2"/>
-            <w:tabs>
-              <w:tab w:val="left" w:pos="880"/>
-              <w:tab w:val="right" w:pos="9019"/>
-            </w:tabs>
-            <w:rPr>
-              <w:b/>
-              <w:noProof/>
-            </w:rPr>
-          </w:pPr>
-          <w:hyperlink w:anchor="_Toc193993508" w:history="1">
-            <w:r>
-              <w:rPr>
-                <w:rStyle w:val="Hyperlink"/>
-                <w:b/>
-                <w:noProof/>
-              </w:rPr>
-              <w:t>1.3.</w:t>
-            </w:r>
-            <w:r>
-              <w:rPr>
-                <w:b/>
-                <w:noProof/>
-              </w:rPr>
-              <w:tab/>
-            </w:r>
-            <w:r>
-              <w:rPr>
-                <w:rStyle w:val="Hyperlink"/>
-                <w:b/>
-                <w:noProof/>
-              </w:rPr>
-              <w:t>Tham khảo</w:t>
-            </w:r>
-            <w:r>
-              <w:rPr>
-                <w:b/>
-                <w:noProof/>
-                <w:webHidden/>
-              </w:rPr>
-              <w:tab/>
-            </w:r>
-            <w:r>
-              <w:rPr>
-                <w:b/>
-                <w:noProof/>
-                <w:webHidden/>
-              </w:rPr>
-              <w:fldChar w:fldCharType="begin"/>
-            </w:r>
-            <w:r>
-              <w:rPr>
-                <w:b/>
-                <w:noProof/>
-                <w:webHidden/>
-              </w:rPr>
-              <w:instrText xml:space="preserve"> PAGEREF _Toc193993508 \h </w:instrText>
-            </w:r>
-            <w:r>
-              <w:rPr>
-                <w:b/>
-                <w:noProof/>
-                <w:webHidden/>
-              </w:rPr>
-            </w:r>
-            <w:r>
-              <w:rPr>
-                <w:b/>
-                <w:noProof/>
-                <w:webHidden/>
-              </w:rPr>
-              <w:fldChar w:fldCharType="separate"/>
-            </w:r>
-            <w:r>
-              <w:rPr>
-                <w:b/>
-                <w:noProof/>
-                <w:webHidden/>
-              </w:rPr>
-              <w:t>6</w:t>
-            </w:r>
-            <w:r>
-              <w:rPr>
-                <w:b/>
-                <w:noProof/>
-                <w:webHidden/>
-              </w:rPr>
-              <w:fldChar w:fldCharType="end"/>
-            </w:r>
-          </w:hyperlink>
-        </w:p>
-        <w:p>
-          <w:pPr>
-            <w:pStyle w:val="TOC1"/>
-            <w:tabs>
-              <w:tab w:val="left" w:pos="440"/>
-              <w:tab w:val="right" w:pos="9019"/>
-            </w:tabs>
-            <w:rPr>
-              <w:b/>
-              <w:noProof/>
-            </w:rPr>
-          </w:pPr>
-          <w:hyperlink w:anchor="_Toc193993509" w:history="1">
-            <w:r>
-              <w:rPr>
-                <w:rStyle w:val="Hyperlink"/>
-                <w:b/>
-                <w:noProof/>
-              </w:rPr>
-              <w:t>2.</w:t>
-            </w:r>
-            <w:r>
-              <w:rPr>
-                <w:b/>
-                <w:noProof/>
-              </w:rPr>
-              <w:tab/>
-            </w:r>
-            <w:r>
-              <w:rPr>
-                <w:rStyle w:val="Hyperlink"/>
-                <w:b/>
-                <w:noProof/>
-              </w:rPr>
-              <w:t>TỔNG QUAN DỰ ÁN</w:t>
-            </w:r>
-            <w:r>
-              <w:rPr>
-                <w:b/>
-                <w:noProof/>
-                <w:webHidden/>
-              </w:rPr>
-              <w:tab/>
-            </w:r>
-            <w:r>
-              <w:rPr>
-                <w:b/>
-                <w:noProof/>
-                <w:webHidden/>
-              </w:rPr>
-              <w:fldChar w:fldCharType="begin"/>
-            </w:r>
-            <w:r>
-              <w:rPr>
-                <w:b/>
-                <w:noProof/>
-                <w:webHidden/>
-              </w:rPr>
-              <w:instrText xml:space="preserve"> PAGEREF _Toc193993509 \h </w:instrText>
-            </w:r>
-            <w:r>
-              <w:rPr>
-                <w:b/>
-                <w:noProof/>
-                <w:webHidden/>
-              </w:rPr>
-            </w:r>
-            <w:r>
-              <w:rPr>
-                <w:b/>
-                <w:noProof/>
-                <w:webHidden/>
-              </w:rPr>
-              <w:fldChar w:fldCharType="separate"/>
-            </w:r>
-            <w:r>
-              <w:rPr>
-                <w:b/>
-                <w:noProof/>
-                <w:webHidden/>
-              </w:rPr>
-              <w:t>7</w:t>
-            </w:r>
-            <w:r>
-              <w:rPr>
-                <w:b/>
-                <w:noProof/>
-                <w:webHidden/>
-              </w:rPr>
-              <w:fldChar w:fldCharType="end"/>
-            </w:r>
-          </w:hyperlink>
-        </w:p>
-        <w:p>
-          <w:pPr>
-            <w:pStyle w:val="TOC2"/>
-            <w:tabs>
-              <w:tab w:val="left" w:pos="880"/>
-              <w:tab w:val="right" w:pos="9019"/>
-            </w:tabs>
-            <w:rPr>
-              <w:b/>
-              <w:noProof/>
-            </w:rPr>
-          </w:pPr>
-          <w:hyperlink w:anchor="_Toc193993510" w:history="1">
-            <w:r>
-              <w:rPr>
-                <w:rStyle w:val="Hyperlink"/>
-                <w:b/>
-                <w:noProof/>
-              </w:rPr>
-              <w:t>2.1.</w:t>
-            </w:r>
-            <w:r>
-              <w:rPr>
-                <w:b/>
-                <w:noProof/>
-              </w:rPr>
-              <w:tab/>
-            </w:r>
-            <w:r>
-              <w:rPr>
-                <w:rStyle w:val="Hyperlink"/>
-                <w:b/>
-                <w:noProof/>
-              </w:rPr>
-              <w:t>Lý do chọn đề tài</w:t>
-            </w:r>
-            <w:r>
-              <w:rPr>
-                <w:b/>
-                <w:noProof/>
-                <w:webHidden/>
-              </w:rPr>
-              <w:tab/>
-            </w:r>
-            <w:r>
-              <w:rPr>
-                <w:b/>
-                <w:noProof/>
-                <w:webHidden/>
-              </w:rPr>
-              <w:fldChar w:fldCharType="begin"/>
-            </w:r>
-            <w:r>
-              <w:rPr>
-                <w:b/>
-                <w:noProof/>
-                <w:webHidden/>
-              </w:rPr>
-              <w:instrText xml:space="preserve"> PAGEREF _Toc193993510 \h </w:instrText>
-            </w:r>
-            <w:r>
-              <w:rPr>
-                <w:b/>
-                <w:noProof/>
-                <w:webHidden/>
-              </w:rPr>
-            </w:r>
-            <w:r>
-              <w:rPr>
-                <w:b/>
-                <w:noProof/>
-                <w:webHidden/>
-              </w:rPr>
-              <w:fldChar w:fldCharType="separate"/>
-            </w:r>
-            <w:r>
-              <w:rPr>
-                <w:b/>
-                <w:noProof/>
-                <w:webHidden/>
-              </w:rPr>
-              <w:t>7</w:t>
-            </w:r>
-            <w:r>
-              <w:rPr>
-                <w:b/>
-                <w:noProof/>
-                <w:webHidden/>
-              </w:rPr>
-              <w:fldChar w:fldCharType="end"/>
-            </w:r>
-          </w:hyperlink>
-        </w:p>
-        <w:p>
-          <w:pPr>
-            <w:pStyle w:val="TOC2"/>
-            <w:tabs>
-              <w:tab w:val="left" w:pos="880"/>
-              <w:tab w:val="right" w:pos="9019"/>
-            </w:tabs>
-            <w:rPr>
-              <w:b/>
-              <w:noProof/>
-            </w:rPr>
-          </w:pPr>
-          <w:hyperlink w:anchor="_Toc193993511" w:history="1">
-            <w:r>
-              <w:rPr>
-                <w:rStyle w:val="Hyperlink"/>
-                <w:b/>
-                <w:noProof/>
-              </w:rPr>
-              <w:t>2.2.</w:t>
-            </w:r>
-            <w:r>
-              <w:rPr>
-                <w:b/>
-                <w:noProof/>
-              </w:rPr>
-              <w:tab/>
-            </w:r>
-            <w:r>
-              <w:rPr>
-                <w:rStyle w:val="Hyperlink"/>
-                <w:b/>
-                <w:noProof/>
-              </w:rPr>
-              <w:t>Định nghĩa dự án</w:t>
-            </w:r>
-            <w:r>
-              <w:rPr>
-                <w:b/>
-                <w:noProof/>
-                <w:webHidden/>
-              </w:rPr>
-              <w:tab/>
-            </w:r>
-            <w:r>
-              <w:rPr>
-                <w:b/>
-                <w:noProof/>
-                <w:webHidden/>
-              </w:rPr>
-              <w:fldChar w:fldCharType="begin"/>
-            </w:r>
-            <w:r>
-              <w:rPr>
-                <w:b/>
-                <w:noProof/>
-                <w:webHidden/>
-              </w:rPr>
-              <w:instrText xml:space="preserve"> PAGEREF _Toc193993511 \h </w:instrText>
-            </w:r>
-            <w:r>
-              <w:rPr>
-                <w:b/>
-                <w:noProof/>
-                <w:webHidden/>
-              </w:rPr>
-            </w:r>
-            <w:r>
-              <w:rPr>
-                <w:b/>
-                <w:noProof/>
-                <w:webHidden/>
-              </w:rPr>
-              <w:fldChar w:fldCharType="separate"/>
-            </w:r>
-            <w:r>
-              <w:rPr>
-                <w:b/>
-                <w:noProof/>
-                <w:webHidden/>
-              </w:rPr>
-              <w:t>7</w:t>
-            </w:r>
-            <w:r>
-              <w:rPr>
-                <w:b/>
-                <w:noProof/>
-                <w:webHidden/>
-              </w:rPr>
-              <w:fldChar w:fldCharType="end"/>
-            </w:r>
-          </w:hyperlink>
-        </w:p>
-        <w:p>
-          <w:pPr>
-            <w:pStyle w:val="TOC2"/>
-            <w:tabs>
-              <w:tab w:val="left" w:pos="880"/>
-              <w:tab w:val="right" w:pos="9019"/>
-            </w:tabs>
-            <w:rPr>
-              <w:b/>
-              <w:noProof/>
-            </w:rPr>
-          </w:pPr>
-          <w:hyperlink w:anchor="_Toc193993512" w:history="1">
-            <w:r>
-              <w:rPr>
-                <w:rStyle w:val="Hyperlink"/>
-                <w:b/>
-                <w:noProof/>
-              </w:rPr>
-              <w:t>2.3.</w:t>
-            </w:r>
-            <w:r>
-              <w:rPr>
-                <w:b/>
-                <w:noProof/>
-              </w:rPr>
-              <w:tab/>
-            </w:r>
-            <w:r>
-              <w:rPr>
-                <w:rStyle w:val="Hyperlink"/>
-                <w:b/>
-                <w:noProof/>
-              </w:rPr>
-              <w:t>Giải pháp đề xuất</w:t>
-            </w:r>
-            <w:r>
-              <w:rPr>
-                <w:b/>
-                <w:noProof/>
-                <w:webHidden/>
-              </w:rPr>
-              <w:tab/>
-            </w:r>
-            <w:r>
-              <w:rPr>
-                <w:b/>
-                <w:noProof/>
-                <w:webHidden/>
-              </w:rPr>
-              <w:fldChar w:fldCharType="begin"/>
-            </w:r>
-            <w:r>
-              <w:rPr>
-                <w:b/>
-                <w:noProof/>
-                <w:webHidden/>
-              </w:rPr>
-              <w:instrText xml:space="preserve"> PAGEREF _Toc193993512 \h </w:instrText>
-            </w:r>
-            <w:r>
-              <w:rPr>
-                <w:b/>
-                <w:noProof/>
-                <w:webHidden/>
-              </w:rPr>
-            </w:r>
-            <w:r>
-              <w:rPr>
-                <w:b/>
-                <w:noProof/>
-                <w:webHidden/>
-              </w:rPr>
-              <w:fldChar w:fldCharType="separate"/>
-            </w:r>
-            <w:r>
-              <w:rPr>
-                <w:b/>
-                <w:noProof/>
-                <w:webHidden/>
-              </w:rPr>
-              <w:t>8</w:t>
-            </w:r>
-            <w:r>
-              <w:rPr>
-                <w:b/>
+              <w:t>16</w:t>
+            </w:r>
+            <w:r>
+              <w:rPr>
                 <w:noProof/>
                 <w:webHidden/>
               </w:rPr>
@@ -23479,41 +24368,40 @@
           <w:pPr>
             <w:pStyle w:val="TOC3"/>
             <w:tabs>
-              <w:tab w:val="left" w:pos="1320"/>
-              <w:tab w:val="right" w:pos="9019"/>
+              <w:tab w:val="left" w:pos="1540"/>
+              <w:tab w:val="right" w:leader="dot" w:pos="8496"/>
             </w:tabs>
             <w:rPr>
-              <w:b/>
+              <w:rFonts w:asciiTheme="minorHAnsi" w:eastAsiaTheme="minorEastAsia" w:hAnsiTheme="minorHAnsi"/>
               <w:noProof/>
+              <w:sz w:val="22"/>
             </w:rPr>
           </w:pPr>
-          <w:hyperlink w:anchor="_Toc193993513" w:history="1">
+          <w:hyperlink w:anchor="_Toc198069240" w:history="1">
             <w:r>
               <w:rPr>
                 <w:rStyle w:val="Hyperlink"/>
-                <w:b/>
                 <w:noProof/>
               </w:rPr>
-              <w:t>2.3.1.</w:t>
-            </w:r>
-            <w:r>
-              <w:rPr>
-                <w:b/>
+              <w:t>1.1.1.</w:t>
+            </w:r>
+            <w:r>
+              <w:rPr>
+                <w:rFonts w:asciiTheme="minorHAnsi" w:eastAsiaTheme="minorEastAsia" w:hAnsiTheme="minorHAnsi"/>
                 <w:noProof/>
+                <w:sz w:val="22"/>
               </w:rPr>
               <w:tab/>
             </w:r>
             <w:r>
               <w:rPr>
                 <w:rStyle w:val="Hyperlink"/>
-                <w:b/>
                 <w:noProof/>
               </w:rPr>
-              <w:t>Mục tiêu dự án</w:t>
-            </w:r>
-            <w:r>
-              <w:rPr>
-                <w:b/>
+              <w:t>Nguồn nhân lực</w:t>
+            </w:r>
+            <w:r>
+              <w:rPr>
                 <w:noProof/>
                 <w:webHidden/>
               </w:rPr>
@@ -23521,7 +24409,6 @@
             </w:r>
             <w:r>
               <w:rPr>
-                <w:b/>
                 <w:noProof/>
                 <w:webHidden/>
               </w:rPr>
@@ -23529,22 +24416,19 @@
             </w:r>
             <w:r>
               <w:rPr>
-                <w:b/>
                 <w:noProof/>
                 <w:webHidden/>
               </w:rPr>
-              <w:instrText xml:space="preserve"> PAGEREF _Toc193993513 \h </w:instrText>
-            </w:r>
-            <w:r>
-              <w:rPr>
-                <w:b/>
+              <w:instrText xml:space="preserve"> PAGEREF _Toc198069240 \h </w:instrText>
+            </w:r>
+            <w:r>
+              <w:rPr>
                 <w:noProof/>
                 <w:webHidden/>
               </w:rPr>
             </w:r>
             <w:r>
               <w:rPr>
-                <w:b/>
                 <w:noProof/>
                 <w:webHidden/>
               </w:rPr>
@@ -23552,15 +24436,13 @@
             </w:r>
             <w:r>
               <w:rPr>
-                <w:b/>
                 <w:noProof/>
                 <w:webHidden/>
               </w:rPr>
-              <w:t>8</w:t>
-            </w:r>
-            <w:r>
-              <w:rPr>
-                <w:b/>
+              <w:t>16</w:t>
+            </w:r>
+            <w:r>
+              <w:rPr>
                 <w:noProof/>
                 <w:webHidden/>
               </w:rPr>
@@ -23572,41 +24454,54 @@
           <w:pPr>
             <w:pStyle w:val="TOC3"/>
             <w:tabs>
-              <w:tab w:val="left" w:pos="1320"/>
-              <w:tab w:val="right" w:pos="9019"/>
+              <w:tab w:val="left" w:pos="1540"/>
+              <w:tab w:val="right" w:leader="dot" w:pos="8496"/>
             </w:tabs>
             <w:rPr>
-              <w:b/>
+              <w:rFonts w:asciiTheme="minorHAnsi" w:eastAsiaTheme="minorEastAsia" w:hAnsiTheme="minorHAnsi"/>
               <w:noProof/>
+              <w:sz w:val="22"/>
             </w:rPr>
           </w:pPr>
-          <w:hyperlink w:anchor="_Toc193993514" w:history="1">
+          <w:hyperlink w:anchor="_Toc198069241" w:history="1">
             <w:r>
               <w:rPr>
                 <w:rStyle w:val="Hyperlink"/>
-                <w:b/>
                 <w:noProof/>
               </w:rPr>
-              <w:t>2.3.2.</w:t>
-            </w:r>
-            <w:r>
-              <w:rPr>
-                <w:b/>
+              <w:t>1.1.2.</w:t>
+            </w:r>
+            <w:r>
+              <w:rPr>
+                <w:rFonts w:asciiTheme="minorHAnsi" w:eastAsiaTheme="minorEastAsia" w:hAnsiTheme="minorHAnsi"/>
                 <w:noProof/>
+                <w:sz w:val="22"/>
               </w:rPr>
               <w:tab/>
             </w:r>
             <w:r>
               <w:rPr>
                 <w:rStyle w:val="Hyperlink"/>
-                <w:b/>
                 <w:noProof/>
               </w:rPr>
-              <w:t>Hoạt động của ứng dụng</w:t>
-            </w:r>
-            <w:r>
-              <w:rPr>
-                <w:b/>
+              <w:t>Phi n</w:t>
+            </w:r>
+            <w:r>
+              <w:rPr>
+                <w:rStyle w:val="Hyperlink"/>
+                <w:noProof/>
+              </w:rPr>
+              <w:t>h</w:t>
+            </w:r>
+            <w:r>
+              <w:rPr>
+                <w:rStyle w:val="Hyperlink"/>
+                <w:noProof/>
+              </w:rPr>
+              <w:t>ân lực</w:t>
+            </w:r>
+            <w:r>
+              <w:rPr>
                 <w:noProof/>
                 <w:webHidden/>
               </w:rPr>
@@ -23614,7 +24509,6 @@
             </w:r>
             <w:r>
               <w:rPr>
-                <w:b/>
                 <w:noProof/>
                 <w:webHidden/>
               </w:rPr>
@@ -23622,22 +24516,19 @@
             </w:r>
             <w:r>
               <w:rPr>
-                <w:b/>
                 <w:noProof/>
                 <w:webHidden/>
               </w:rPr>
-              <w:instrText xml:space="preserve"> PAGEREF _Toc193993514 \h </w:instrText>
-            </w:r>
-            <w:r>
-              <w:rPr>
-                <w:b/>
+              <w:instrText xml:space="preserve"> PAGEREF _Toc198069241 \h </w:instrText>
+            </w:r>
+            <w:r>
+              <w:rPr>
                 <w:noProof/>
                 <w:webHidden/>
               </w:rPr>
             </w:r>
             <w:r>
               <w:rPr>
-                <w:b/>
                 <w:noProof/>
                 <w:webHidden/>
               </w:rPr>
@@ -23645,15 +24536,13 @@
             </w:r>
             <w:r>
               <w:rPr>
-                <w:b/>
                 <w:noProof/>
                 <w:webHidden/>
               </w:rPr>
-              <w:t>9</w:t>
-            </w:r>
-            <w:r>
-              <w:rPr>
-                <w:b/>
+              <w:t>17</w:t>
+            </w:r>
+            <w:r>
+              <w:rPr>
                 <w:noProof/>
                 <w:webHidden/>
               </w:rPr>
@@ -23662,1098 +24551,11 @@
           </w:hyperlink>
         </w:p>
         <w:p>
-          <w:pPr>
-            <w:pStyle w:val="TOC3"/>
-            <w:tabs>
-              <w:tab w:val="left" w:pos="1320"/>
-              <w:tab w:val="right" w:pos="9019"/>
-            </w:tabs>
-            <w:rPr>
-              <w:b/>
-              <w:noProof/>
-            </w:rPr>
-          </w:pPr>
-          <w:hyperlink w:anchor="_Toc193993515" w:history="1">
-            <w:r>
-              <w:rPr>
-                <w:rStyle w:val="Hyperlink"/>
-                <w:b/>
-                <w:noProof/>
-              </w:rPr>
-              <w:t>2.3.3.</w:t>
-            </w:r>
-            <w:r>
-              <w:rPr>
-                <w:b/>
-                <w:noProof/>
-              </w:rPr>
-              <w:tab/>
-            </w:r>
-            <w:r>
-              <w:rPr>
-                <w:rStyle w:val="Hyperlink"/>
-                <w:b/>
-                <w:noProof/>
-              </w:rPr>
-              <w:t>Các chức năng cơ bản của hệ thống</w:t>
-            </w:r>
-            <w:r>
-              <w:rPr>
-                <w:b/>
-                <w:noProof/>
-                <w:webHidden/>
-              </w:rPr>
-              <w:tab/>
-            </w:r>
-            <w:r>
-              <w:rPr>
-                <w:b/>
-                <w:noProof/>
-                <w:webHidden/>
-              </w:rPr>
-              <w:fldChar w:fldCharType="begin"/>
-            </w:r>
-            <w:r>
-              <w:rPr>
-                <w:b/>
-                <w:noProof/>
-                <w:webHidden/>
-              </w:rPr>
-              <w:instrText xml:space="preserve"> PAGEREF _Toc193993515 \h </w:instrText>
-            </w:r>
-            <w:r>
-              <w:rPr>
-                <w:b/>
-                <w:noProof/>
-                <w:webHidden/>
-              </w:rPr>
-            </w:r>
-            <w:r>
-              <w:rPr>
-                <w:b/>
-                <w:noProof/>
-                <w:webHidden/>
-              </w:rPr>
-              <w:fldChar w:fldCharType="separate"/>
-            </w:r>
-            <w:r>
-              <w:rPr>
-                <w:b/>
-                <w:noProof/>
-                <w:webHidden/>
-              </w:rPr>
-              <w:t>10</w:t>
-            </w:r>
-            <w:r>
-              <w:rPr>
-                <w:b/>
-                <w:noProof/>
-                <w:webHidden/>
-              </w:rPr>
-              <w:fldChar w:fldCharType="end"/>
-            </w:r>
-          </w:hyperlink>
-        </w:p>
-        <w:p>
-          <w:pPr>
-            <w:pStyle w:val="TOC3"/>
-            <w:tabs>
-              <w:tab w:val="left" w:pos="1320"/>
-              <w:tab w:val="right" w:pos="9019"/>
-            </w:tabs>
-            <w:rPr>
-              <w:b/>
-              <w:noProof/>
-            </w:rPr>
-          </w:pPr>
-          <w:hyperlink w:anchor="_Toc193993516" w:history="1">
-            <w:r>
-              <w:rPr>
-                <w:rStyle w:val="Hyperlink"/>
-                <w:b/>
-                <w:noProof/>
-              </w:rPr>
-              <w:t>2.3.4.</w:t>
-            </w:r>
-            <w:r>
-              <w:rPr>
-                <w:b/>
-                <w:noProof/>
-              </w:rPr>
-              <w:tab/>
-            </w:r>
-            <w:r>
-              <w:rPr>
-                <w:rStyle w:val="Hyperlink"/>
-                <w:b/>
-                <w:noProof/>
-              </w:rPr>
-              <w:t>Mô tả</w:t>
-            </w:r>
-            <w:r>
-              <w:rPr>
-                <w:b/>
-                <w:noProof/>
-                <w:webHidden/>
-              </w:rPr>
-              <w:tab/>
-            </w:r>
-            <w:r>
-              <w:rPr>
-                <w:b/>
-                <w:noProof/>
-                <w:webHidden/>
-              </w:rPr>
-              <w:fldChar w:fldCharType="begin"/>
-            </w:r>
-            <w:r>
-              <w:rPr>
-                <w:b/>
-                <w:noProof/>
-                <w:webHidden/>
-              </w:rPr>
-              <w:instrText xml:space="preserve"> PAGEREF _Toc193993516 \h </w:instrText>
-            </w:r>
-            <w:r>
-              <w:rPr>
-                <w:b/>
-                <w:noProof/>
-                <w:webHidden/>
-              </w:rPr>
-            </w:r>
-            <w:r>
-              <w:rPr>
-                <w:b/>
-                <w:noProof/>
-                <w:webHidden/>
-              </w:rPr>
-              <w:fldChar w:fldCharType="separate"/>
-            </w:r>
-            <w:r>
-              <w:rPr>
-                <w:b/>
-                <w:noProof/>
-                <w:webHidden/>
-              </w:rPr>
-              <w:t>11</w:t>
-            </w:r>
-            <w:r>
-              <w:rPr>
-                <w:b/>
-                <w:noProof/>
-                <w:webHidden/>
-              </w:rPr>
-              <w:fldChar w:fldCharType="end"/>
-            </w:r>
-          </w:hyperlink>
-        </w:p>
-        <w:p>
-          <w:pPr>
-            <w:pStyle w:val="TOC3"/>
-            <w:tabs>
-              <w:tab w:val="left" w:pos="1320"/>
-              <w:tab w:val="right" w:pos="9019"/>
-            </w:tabs>
-            <w:rPr>
-              <w:b/>
-              <w:noProof/>
-            </w:rPr>
-          </w:pPr>
-          <w:hyperlink w:anchor="_Toc193993517" w:history="1">
-            <w:r>
-              <w:rPr>
-                <w:rStyle w:val="Hyperlink"/>
-                <w:b/>
-                <w:noProof/>
-              </w:rPr>
-              <w:t>2.3.5.</w:t>
-            </w:r>
-            <w:r>
-              <w:rPr>
-                <w:b/>
-                <w:noProof/>
-              </w:rPr>
-              <w:tab/>
-            </w:r>
-            <w:r>
-              <w:rPr>
-                <w:rStyle w:val="Hyperlink"/>
-                <w:b/>
-                <w:noProof/>
-              </w:rPr>
-              <w:t>Các công nghệ ràng buộc</w:t>
-            </w:r>
-            <w:r>
-              <w:rPr>
-                <w:b/>
-                <w:noProof/>
-                <w:webHidden/>
-              </w:rPr>
-              <w:tab/>
-            </w:r>
-            <w:r>
-              <w:rPr>
-                <w:b/>
-                <w:noProof/>
-                <w:webHidden/>
-              </w:rPr>
-              <w:fldChar w:fldCharType="begin"/>
-            </w:r>
-            <w:r>
-              <w:rPr>
-                <w:b/>
-                <w:noProof/>
-                <w:webHidden/>
-              </w:rPr>
-              <w:instrText xml:space="preserve"> PAGEREF _Toc193993517 \h </w:instrText>
-            </w:r>
-            <w:r>
-              <w:rPr>
-                <w:b/>
-                <w:noProof/>
-                <w:webHidden/>
-              </w:rPr>
-            </w:r>
-            <w:r>
-              <w:rPr>
-                <w:b/>
-                <w:noProof/>
-                <w:webHidden/>
-              </w:rPr>
-              <w:fldChar w:fldCharType="separate"/>
-            </w:r>
-            <w:r>
-              <w:rPr>
-                <w:b/>
-                <w:noProof/>
-                <w:webHidden/>
-              </w:rPr>
-              <w:t>12</w:t>
-            </w:r>
-            <w:r>
-              <w:rPr>
-                <w:b/>
-                <w:noProof/>
-                <w:webHidden/>
-              </w:rPr>
-              <w:fldChar w:fldCharType="end"/>
-            </w:r>
-          </w:hyperlink>
-        </w:p>
-        <w:p>
-          <w:pPr>
-            <w:pStyle w:val="TOC1"/>
-            <w:tabs>
-              <w:tab w:val="left" w:pos="520"/>
-              <w:tab w:val="right" w:pos="9019"/>
-            </w:tabs>
-            <w:rPr>
-              <w:b/>
-              <w:noProof/>
-            </w:rPr>
-          </w:pPr>
-          <w:hyperlink w:anchor="_Toc193993518" w:history="1">
-            <w:r>
-              <w:rPr>
-                <w:rStyle w:val="Hyperlink"/>
-                <w:b/>
-                <w:noProof/>
-              </w:rPr>
-              <w:t>3.</w:t>
-            </w:r>
-            <w:r>
-              <w:rPr>
-                <w:b/>
-                <w:noProof/>
-              </w:rPr>
-              <w:tab/>
-            </w:r>
-            <w:r>
-              <w:rPr>
-                <w:rStyle w:val="Hyperlink"/>
-                <w:b/>
-                <w:noProof/>
-              </w:rPr>
-              <w:t>KẾ HOẠCH TỔNG THỂ DỰ ÁN</w:t>
-            </w:r>
-            <w:r>
-              <w:rPr>
-                <w:b/>
-                <w:noProof/>
-                <w:webHidden/>
-              </w:rPr>
-              <w:tab/>
-            </w:r>
-            <w:r>
-              <w:rPr>
-                <w:b/>
-                <w:noProof/>
-                <w:webHidden/>
-              </w:rPr>
-              <w:fldChar w:fldCharType="begin"/>
-            </w:r>
-            <w:r>
-              <w:rPr>
-                <w:b/>
-                <w:noProof/>
-                <w:webHidden/>
-              </w:rPr>
-              <w:instrText xml:space="preserve"> PAGEREF _Toc193993518 \h </w:instrText>
-            </w:r>
-            <w:r>
-              <w:rPr>
-                <w:b/>
-                <w:noProof/>
-                <w:webHidden/>
-              </w:rPr>
-            </w:r>
-            <w:r>
-              <w:rPr>
-                <w:b/>
-                <w:noProof/>
-                <w:webHidden/>
-              </w:rPr>
-              <w:fldChar w:fldCharType="separate"/>
-            </w:r>
-            <w:r>
-              <w:rPr>
-                <w:b/>
-                <w:noProof/>
-                <w:webHidden/>
-              </w:rPr>
-              <w:t>12</w:t>
-            </w:r>
-            <w:r>
-              <w:rPr>
-                <w:b/>
-                <w:noProof/>
-                <w:webHidden/>
-              </w:rPr>
-              <w:fldChar w:fldCharType="end"/>
-            </w:r>
-          </w:hyperlink>
-        </w:p>
-        <w:p>
-          <w:pPr>
-            <w:pStyle w:val="TOC2"/>
-            <w:tabs>
-              <w:tab w:val="left" w:pos="880"/>
-              <w:tab w:val="right" w:pos="9019"/>
-            </w:tabs>
-            <w:rPr>
-              <w:b/>
-              <w:noProof/>
-            </w:rPr>
-          </w:pPr>
-          <w:hyperlink w:anchor="_Toc193993519" w:history="1">
-            <w:r>
-              <w:rPr>
-                <w:rStyle w:val="Hyperlink"/>
-                <w:b/>
-                <w:noProof/>
-              </w:rPr>
-              <w:t>3.1.</w:t>
-            </w:r>
-            <w:r>
-              <w:rPr>
-                <w:b/>
-                <w:noProof/>
-              </w:rPr>
-              <w:tab/>
-            </w:r>
-            <w:r>
-              <w:rPr>
-                <w:rStyle w:val="Hyperlink"/>
-                <w:b/>
-                <w:noProof/>
-              </w:rPr>
-              <w:t>Định nghĩa Scrum</w:t>
-            </w:r>
-            <w:r>
-              <w:rPr>
-                <w:b/>
-                <w:noProof/>
-                <w:webHidden/>
-              </w:rPr>
-              <w:tab/>
-            </w:r>
-            <w:r>
-              <w:rPr>
-                <w:b/>
-                <w:noProof/>
-                <w:webHidden/>
-              </w:rPr>
-              <w:fldChar w:fldCharType="begin"/>
-            </w:r>
-            <w:r>
-              <w:rPr>
-                <w:b/>
-                <w:noProof/>
-                <w:webHidden/>
-              </w:rPr>
-              <w:instrText xml:space="preserve"> PAGEREF _Toc193993519 \h </w:instrText>
-            </w:r>
-            <w:r>
-              <w:rPr>
-                <w:b/>
-                <w:noProof/>
-                <w:webHidden/>
-              </w:rPr>
-            </w:r>
-            <w:r>
-              <w:rPr>
-                <w:b/>
-                <w:noProof/>
-                <w:webHidden/>
-              </w:rPr>
-              <w:fldChar w:fldCharType="separate"/>
-            </w:r>
-            <w:r>
-              <w:rPr>
-                <w:b/>
-                <w:noProof/>
-                <w:webHidden/>
-              </w:rPr>
-              <w:t>12</w:t>
-            </w:r>
-            <w:r>
-              <w:rPr>
-                <w:b/>
-                <w:noProof/>
-                <w:webHidden/>
-              </w:rPr>
-              <w:fldChar w:fldCharType="end"/>
-            </w:r>
-          </w:hyperlink>
-        </w:p>
-        <w:p>
-          <w:pPr>
-            <w:pStyle w:val="TOC3"/>
-            <w:tabs>
-              <w:tab w:val="left" w:pos="1320"/>
-              <w:tab w:val="right" w:pos="9019"/>
-            </w:tabs>
-            <w:rPr>
-              <w:b/>
-              <w:noProof/>
-            </w:rPr>
-          </w:pPr>
-          <w:hyperlink w:anchor="_Toc193993520" w:history="1">
-            <w:r>
-              <w:rPr>
-                <w:rStyle w:val="Hyperlink"/>
-                <w:b/>
-                <w:noProof/>
-              </w:rPr>
-              <w:t>3.1.1.</w:t>
-            </w:r>
-            <w:r>
-              <w:rPr>
-                <w:b/>
-                <w:noProof/>
-              </w:rPr>
-              <w:tab/>
-            </w:r>
-            <w:r>
-              <w:rPr>
-                <w:rStyle w:val="Hyperlink"/>
-                <w:b/>
-                <w:noProof/>
-              </w:rPr>
-              <w:t>Mô tả Scrum</w:t>
-            </w:r>
-            <w:r>
-              <w:rPr>
-                <w:b/>
-                <w:noProof/>
-                <w:webHidden/>
-              </w:rPr>
-              <w:tab/>
-            </w:r>
-            <w:r>
-              <w:rPr>
-                <w:b/>
-                <w:noProof/>
-                <w:webHidden/>
-              </w:rPr>
-              <w:fldChar w:fldCharType="begin"/>
-            </w:r>
-            <w:r>
-              <w:rPr>
-                <w:b/>
-                <w:noProof/>
-                <w:webHidden/>
-              </w:rPr>
-              <w:instrText xml:space="preserve"> PAGEREF _Toc193993520 \h </w:instrText>
-            </w:r>
-            <w:r>
-              <w:rPr>
-                <w:b/>
-                <w:noProof/>
-                <w:webHidden/>
-              </w:rPr>
-            </w:r>
-            <w:r>
-              <w:rPr>
-                <w:b/>
-                <w:noProof/>
-                <w:webHidden/>
-              </w:rPr>
-              <w:fldChar w:fldCharType="separate"/>
-            </w:r>
-            <w:r>
-              <w:rPr>
-                <w:b/>
-                <w:noProof/>
-                <w:webHidden/>
-              </w:rPr>
-              <w:t>13</w:t>
-            </w:r>
-            <w:r>
-              <w:rPr>
-                <w:b/>
-                <w:noProof/>
-                <w:webHidden/>
-              </w:rPr>
-              <w:fldChar w:fldCharType="end"/>
-            </w:r>
-          </w:hyperlink>
-        </w:p>
-        <w:p>
-          <w:pPr>
-            <w:pStyle w:val="TOC3"/>
-            <w:tabs>
-              <w:tab w:val="right" w:pos="9019"/>
-            </w:tabs>
-            <w:rPr>
-              <w:b/>
-              <w:noProof/>
-            </w:rPr>
-          </w:pPr>
-          <w:hyperlink w:anchor="_Toc193993521" w:history="1">
-            <w:r>
-              <w:rPr>
-                <w:rStyle w:val="Hyperlink"/>
-                <w:b/>
-                <w:noProof/>
-              </w:rPr>
-              <w:t>3.1.2. The Artifacts</w:t>
-            </w:r>
-            <w:r>
-              <w:rPr>
-                <w:b/>
-                <w:noProof/>
-                <w:webHidden/>
-              </w:rPr>
-              <w:tab/>
-            </w:r>
-            <w:r>
-              <w:rPr>
-                <w:b/>
-                <w:noProof/>
-                <w:webHidden/>
-              </w:rPr>
-              <w:fldChar w:fldCharType="begin"/>
-            </w:r>
-            <w:r>
-              <w:rPr>
-                <w:b/>
-                <w:noProof/>
-                <w:webHidden/>
-              </w:rPr>
-              <w:instrText xml:space="preserve"> PAGEREF _Toc193993521 \h </w:instrText>
-            </w:r>
-            <w:r>
-              <w:rPr>
-                <w:b/>
-                <w:noProof/>
-                <w:webHidden/>
-              </w:rPr>
-            </w:r>
-            <w:r>
-              <w:rPr>
-                <w:b/>
-                <w:noProof/>
-                <w:webHidden/>
-              </w:rPr>
-              <w:fldChar w:fldCharType="separate"/>
-            </w:r>
-            <w:r>
-              <w:rPr>
-                <w:b/>
-                <w:noProof/>
-                <w:webHidden/>
-              </w:rPr>
-              <w:t>14</w:t>
-            </w:r>
-            <w:r>
-              <w:rPr>
-                <w:b/>
-                <w:noProof/>
-                <w:webHidden/>
-              </w:rPr>
-              <w:fldChar w:fldCharType="end"/>
-            </w:r>
-          </w:hyperlink>
-        </w:p>
-        <w:p>
-          <w:pPr>
-            <w:pStyle w:val="TOC3"/>
-            <w:tabs>
-              <w:tab w:val="right" w:pos="9019"/>
-            </w:tabs>
-            <w:rPr>
-              <w:b/>
-              <w:noProof/>
-            </w:rPr>
-          </w:pPr>
-          <w:hyperlink w:anchor="_Toc193993522" w:history="1">
-            <w:r>
-              <w:rPr>
-                <w:rStyle w:val="Hyperlink"/>
-                <w:b/>
-                <w:noProof/>
-              </w:rPr>
-              <w:t>3.1.3. Process (Quá trình)</w:t>
-            </w:r>
-            <w:r>
-              <w:rPr>
-                <w:b/>
-                <w:noProof/>
-                <w:webHidden/>
-              </w:rPr>
-              <w:tab/>
-            </w:r>
-            <w:r>
-              <w:rPr>
-                <w:b/>
-                <w:noProof/>
-                <w:webHidden/>
-              </w:rPr>
-              <w:fldChar w:fldCharType="begin"/>
-            </w:r>
-            <w:r>
-              <w:rPr>
-                <w:b/>
-                <w:noProof/>
-                <w:webHidden/>
-              </w:rPr>
-              <w:instrText xml:space="preserve"> PAGEREF _Toc193993522 \h </w:instrText>
-            </w:r>
-            <w:r>
-              <w:rPr>
-                <w:b/>
-                <w:noProof/>
-                <w:webHidden/>
-              </w:rPr>
-            </w:r>
-            <w:r>
-              <w:rPr>
-                <w:b/>
-                <w:noProof/>
-                <w:webHidden/>
-              </w:rPr>
-              <w:fldChar w:fldCharType="separate"/>
-            </w:r>
-            <w:r>
-              <w:rPr>
-                <w:b/>
-                <w:noProof/>
-                <w:webHidden/>
-              </w:rPr>
-              <w:t>15</w:t>
-            </w:r>
-            <w:r>
-              <w:rPr>
-                <w:b/>
-                <w:noProof/>
-                <w:webHidden/>
-              </w:rPr>
-              <w:fldChar w:fldCharType="end"/>
-            </w:r>
-          </w:hyperlink>
-        </w:p>
-        <w:p>
-          <w:pPr>
-            <w:pStyle w:val="TOC2"/>
-            <w:tabs>
-              <w:tab w:val="left" w:pos="880"/>
-              <w:tab w:val="right" w:pos="9019"/>
-            </w:tabs>
-            <w:rPr>
-              <w:b/>
-              <w:noProof/>
-            </w:rPr>
-          </w:pPr>
-          <w:hyperlink w:anchor="_Toc193993523" w:history="1">
-            <w:r>
-              <w:rPr>
-                <w:rStyle w:val="Hyperlink"/>
-                <w:b/>
-                <w:noProof/>
-              </w:rPr>
-              <w:t>3.2.</w:t>
-            </w:r>
-            <w:r>
-              <w:rPr>
-                <w:b/>
-                <w:noProof/>
-              </w:rPr>
-              <w:tab/>
-            </w:r>
-            <w:r>
-              <w:rPr>
-                <w:rStyle w:val="Hyperlink"/>
-                <w:b/>
-                <w:noProof/>
-              </w:rPr>
-              <w:t>Kế hoạch tổng thể</w:t>
-            </w:r>
-            <w:r>
-              <w:rPr>
-                <w:b/>
-                <w:noProof/>
-                <w:webHidden/>
-              </w:rPr>
-              <w:tab/>
-            </w:r>
-            <w:r>
-              <w:rPr>
-                <w:b/>
-                <w:noProof/>
-                <w:webHidden/>
-              </w:rPr>
-              <w:fldChar w:fldCharType="begin"/>
-            </w:r>
-            <w:r>
-              <w:rPr>
-                <w:b/>
-                <w:noProof/>
-                <w:webHidden/>
-              </w:rPr>
-              <w:instrText xml:space="preserve"> PAGEREF _Toc193993523 \h </w:instrText>
-            </w:r>
-            <w:r>
-              <w:rPr>
-                <w:b/>
-                <w:noProof/>
-                <w:webHidden/>
-              </w:rPr>
-            </w:r>
-            <w:r>
-              <w:rPr>
-                <w:b/>
-                <w:noProof/>
-                <w:webHidden/>
-              </w:rPr>
-              <w:fldChar w:fldCharType="separate"/>
-            </w:r>
-            <w:r>
-              <w:rPr>
-                <w:b/>
-                <w:noProof/>
-                <w:webHidden/>
-              </w:rPr>
-              <w:t>15</w:t>
-            </w:r>
-            <w:r>
-              <w:rPr>
-                <w:b/>
-                <w:noProof/>
-                <w:webHidden/>
-              </w:rPr>
-              <w:fldChar w:fldCharType="end"/>
-            </w:r>
-          </w:hyperlink>
-        </w:p>
-        <w:p>
-          <w:pPr>
-            <w:pStyle w:val="TOC2"/>
-            <w:tabs>
-              <w:tab w:val="left" w:pos="880"/>
-              <w:tab w:val="right" w:pos="9019"/>
-            </w:tabs>
-            <w:rPr>
-              <w:b/>
-              <w:noProof/>
-            </w:rPr>
-          </w:pPr>
-          <w:hyperlink w:anchor="_Toc193993524" w:history="1">
-            <w:r>
-              <w:rPr>
-                <w:rStyle w:val="Hyperlink"/>
-                <w:b/>
-                <w:noProof/>
-              </w:rPr>
-              <w:t>3.3.</w:t>
-            </w:r>
-            <w:r>
-              <w:rPr>
-                <w:b/>
-                <w:noProof/>
-              </w:rPr>
-              <w:tab/>
-            </w:r>
-            <w:r>
-              <w:rPr>
-                <w:rStyle w:val="Hyperlink"/>
-                <w:b/>
-                <w:noProof/>
-              </w:rPr>
-              <w:t>Quản lý tổ chức</w:t>
-            </w:r>
-            <w:r>
-              <w:rPr>
-                <w:b/>
-                <w:noProof/>
-                <w:webHidden/>
-              </w:rPr>
-              <w:tab/>
-            </w:r>
-            <w:r>
-              <w:rPr>
-                <w:b/>
-                <w:noProof/>
-                <w:webHidden/>
-              </w:rPr>
-              <w:fldChar w:fldCharType="begin"/>
-            </w:r>
-            <w:r>
-              <w:rPr>
-                <w:b/>
-                <w:noProof/>
-                <w:webHidden/>
-              </w:rPr>
-              <w:instrText xml:space="preserve"> PAGEREF _Toc193993524 \h </w:instrText>
-            </w:r>
-            <w:r>
-              <w:rPr>
-                <w:b/>
-                <w:noProof/>
-                <w:webHidden/>
-              </w:rPr>
-            </w:r>
-            <w:r>
-              <w:rPr>
-                <w:b/>
-                <w:noProof/>
-                <w:webHidden/>
-              </w:rPr>
-              <w:fldChar w:fldCharType="separate"/>
-            </w:r>
-            <w:r>
-              <w:rPr>
-                <w:b/>
-                <w:noProof/>
-                <w:webHidden/>
-              </w:rPr>
-              <w:t>16</w:t>
-            </w:r>
-            <w:r>
-              <w:rPr>
-                <w:b/>
-                <w:noProof/>
-                <w:webHidden/>
-              </w:rPr>
-              <w:fldChar w:fldCharType="end"/>
-            </w:r>
-          </w:hyperlink>
-        </w:p>
-        <w:p>
-          <w:pPr>
-            <w:pStyle w:val="TOC3"/>
-            <w:tabs>
-              <w:tab w:val="left" w:pos="1320"/>
-              <w:tab w:val="right" w:pos="9019"/>
-            </w:tabs>
-            <w:rPr>
-              <w:b/>
-              <w:noProof/>
-            </w:rPr>
-          </w:pPr>
-          <w:hyperlink w:anchor="_Toc193993525" w:history="1">
-            <w:r>
-              <w:rPr>
-                <w:rStyle w:val="Hyperlink"/>
-                <w:b/>
-                <w:noProof/>
-              </w:rPr>
-              <w:t>3.3.1.</w:t>
-            </w:r>
-            <w:r>
-              <w:rPr>
-                <w:b/>
-                <w:noProof/>
-              </w:rPr>
-              <w:tab/>
-            </w:r>
-            <w:r>
-              <w:rPr>
-                <w:rStyle w:val="Hyperlink"/>
-                <w:b/>
-                <w:noProof/>
-              </w:rPr>
-              <w:t>Nguồn nhân lực</w:t>
-            </w:r>
-            <w:r>
-              <w:rPr>
-                <w:b/>
-                <w:noProof/>
-                <w:webHidden/>
-              </w:rPr>
-              <w:tab/>
-            </w:r>
-            <w:r>
-              <w:rPr>
-                <w:b/>
-                <w:noProof/>
-                <w:webHidden/>
-              </w:rPr>
-              <w:fldChar w:fldCharType="begin"/>
-            </w:r>
-            <w:r>
-              <w:rPr>
-                <w:b/>
-                <w:noProof/>
-                <w:webHidden/>
-              </w:rPr>
-              <w:instrText xml:space="preserve"> PAGEREF _Toc193993525 \h </w:instrText>
-            </w:r>
-            <w:r>
-              <w:rPr>
-                <w:b/>
-                <w:noProof/>
-                <w:webHidden/>
-              </w:rPr>
-            </w:r>
-            <w:r>
-              <w:rPr>
-                <w:b/>
-                <w:noProof/>
-                <w:webHidden/>
-              </w:rPr>
-              <w:fldChar w:fldCharType="separate"/>
-            </w:r>
-            <w:r>
-              <w:rPr>
-                <w:b/>
-                <w:noProof/>
-                <w:webHidden/>
-              </w:rPr>
-              <w:t>16</w:t>
-            </w:r>
-            <w:r>
-              <w:rPr>
-                <w:b/>
-                <w:noProof/>
-                <w:webHidden/>
-              </w:rPr>
-              <w:fldChar w:fldCharType="end"/>
-            </w:r>
-          </w:hyperlink>
-        </w:p>
-        <w:p>
-          <w:pPr>
-            <w:pStyle w:val="TOC3"/>
-            <w:tabs>
-              <w:tab w:val="left" w:pos="1320"/>
-              <w:tab w:val="right" w:pos="9019"/>
-            </w:tabs>
-            <w:rPr>
-              <w:b/>
-              <w:noProof/>
-            </w:rPr>
-          </w:pPr>
-          <w:hyperlink w:anchor="_Toc193993526" w:history="1">
-            <w:r>
-              <w:rPr>
-                <w:rStyle w:val="Hyperlink"/>
-                <w:b/>
-                <w:noProof/>
-              </w:rPr>
-              <w:t>3.3.2.</w:t>
-            </w:r>
-            <w:r>
-              <w:rPr>
-                <w:b/>
-                <w:noProof/>
-              </w:rPr>
-              <w:tab/>
-            </w:r>
-            <w:r>
-              <w:rPr>
-                <w:rStyle w:val="Hyperlink"/>
-                <w:b/>
-                <w:noProof/>
-              </w:rPr>
-              <w:t>Phi nhân lực</w:t>
-            </w:r>
-            <w:r>
-              <w:rPr>
-                <w:b/>
-                <w:noProof/>
-                <w:webHidden/>
-              </w:rPr>
-              <w:tab/>
-            </w:r>
-            <w:r>
-              <w:rPr>
-                <w:b/>
-                <w:noProof/>
-                <w:webHidden/>
-              </w:rPr>
-              <w:fldChar w:fldCharType="begin"/>
-            </w:r>
-            <w:r>
-              <w:rPr>
-                <w:b/>
-                <w:noProof/>
-                <w:webHidden/>
-              </w:rPr>
-              <w:instrText xml:space="preserve"> PAGEREF _Toc193993526 \h </w:instrText>
-            </w:r>
-            <w:r>
-              <w:rPr>
-                <w:b/>
-                <w:noProof/>
-                <w:webHidden/>
-              </w:rPr>
-            </w:r>
-            <w:r>
-              <w:rPr>
-                <w:b/>
-                <w:noProof/>
-                <w:webHidden/>
-              </w:rPr>
-              <w:fldChar w:fldCharType="separate"/>
-            </w:r>
-            <w:r>
-              <w:rPr>
-                <w:b/>
-                <w:noProof/>
-                <w:webHidden/>
-              </w:rPr>
-              <w:t>17</w:t>
-            </w:r>
-            <w:r>
-              <w:rPr>
-                <w:b/>
-                <w:noProof/>
-                <w:webHidden/>
-              </w:rPr>
-              <w:fldChar w:fldCharType="end"/>
-            </w:r>
-          </w:hyperlink>
-        </w:p>
-        <w:p>
-          <w:pPr>
-            <w:rPr>
-              <w:sz w:val="22"/>
-            </w:rPr>
-          </w:pPr>
           <w:r>
             <w:rPr>
               <w:b/>
+              <w:bCs/>
+              <w:noProof/>
             </w:rPr>
             <w:fldChar w:fldCharType="end"/>
           </w:r>
@@ -24762,35 +24564,27 @@
     </w:sdt>
     <w:p>
       <w:pPr>
-        <w:rPr>
-          <w:lang w:val="vi-VN"/>
-        </w:rPr>
-      </w:pPr>
-    </w:p>
-    <w:p>
-      <w:pPr>
         <w:pStyle w:val="Heading1"/>
         <w:numPr>
           <w:ilvl w:val="0"/>
           <w:numId w:val="30"/>
         </w:numPr>
       </w:pPr>
-      <w:bookmarkStart w:id="4" w:name="_Toc193993505"/>
+      <w:bookmarkStart w:id="5" w:name="_Toc198069218"/>
       <w:r>
-        <w:lastRenderedPageBreak/>
         <w:t>GIỚI THIỆU</w:t>
       </w:r>
-      <w:bookmarkEnd w:id="4"/>
+      <w:bookmarkEnd w:id="5"/>
     </w:p>
     <w:p>
       <w:pPr>
         <w:pStyle w:val="Heading2"/>
       </w:pPr>
-      <w:bookmarkStart w:id="5" w:name="_Toc193993506"/>
+      <w:bookmarkStart w:id="6" w:name="_Toc198069219"/>
       <w:r>
         <w:t>Mục đích</w:t>
       </w:r>
-      <w:bookmarkEnd w:id="5"/>
+      <w:bookmarkEnd w:id="6"/>
     </w:p>
     <w:p>
       <w:pPr>
@@ -24925,14 +24719,14 @@
       <w:pPr>
         <w:pStyle w:val="Heading2"/>
       </w:pPr>
-      <w:bookmarkStart w:id="6" w:name="_Toc193993507"/>
+      <w:bookmarkStart w:id="7" w:name="_Toc198069220"/>
       <w:r>
         <w:t>Phạm</w:t>
       </w:r>
       <w:r>
         <w:t xml:space="preserve"> vi</w:t>
       </w:r>
-      <w:bookmarkEnd w:id="6"/>
+      <w:bookmarkEnd w:id="7"/>
     </w:p>
     <w:p>
       <w:pPr>
@@ -25006,12 +24800,11 @@
       <w:pPr>
         <w:pStyle w:val="Heading2"/>
       </w:pPr>
-      <w:bookmarkStart w:id="7" w:name="_Toc193993508"/>
+      <w:bookmarkStart w:id="8" w:name="_Toc198069221"/>
       <w:r>
-        <w:lastRenderedPageBreak/>
         <w:t>Tham khảo</w:t>
       </w:r>
-      <w:bookmarkEnd w:id="7"/>
+      <w:bookmarkEnd w:id="8"/>
     </w:p>
     <w:p>
       <w:pPr>
@@ -25339,14 +25132,12 @@
       <w:r>
         <w:br w:type="page"/>
       </w:r>
-      <w:bookmarkStart w:id="8" w:name="_GoBack"/>
-      <w:bookmarkEnd w:id="8"/>
     </w:p>
     <w:p>
       <w:pPr>
         <w:pStyle w:val="Heading1"/>
       </w:pPr>
-      <w:bookmarkStart w:id="9" w:name="_Toc193993509"/>
+      <w:bookmarkStart w:id="9" w:name="_Toc198069222"/>
       <w:r>
         <w:lastRenderedPageBreak/>
         <w:t>TỔNG QUAN DỰ ÁN</w:t>
@@ -25357,7 +25148,7 @@
       <w:pPr>
         <w:pStyle w:val="Heading2"/>
       </w:pPr>
-      <w:bookmarkStart w:id="10" w:name="_Toc193993510"/>
+      <w:bookmarkStart w:id="10" w:name="_Toc198069223"/>
       <w:r>
         <w:t>Lý do chọn đề tài</w:t>
       </w:r>
@@ -25377,7 +25168,45 @@
         <w:rPr>
           <w:b/>
         </w:rPr>
-        <w:t>Xây dựng website luyện thi toeic trực tuyến với trợ lý AI hỗ trợ học tập sử dụng spring boot + vuejs</w:t>
+        <w:t>Xây dựng website luyệ</w:t>
+      </w:r>
+      <w:r>
+        <w:rPr>
+          <w:b/>
+        </w:rPr>
+        <w:t>n thi TOEIC</w:t>
+      </w:r>
+      <w:bookmarkStart w:id="11" w:name="_GoBack"/>
+      <w:bookmarkEnd w:id="11"/>
+      <w:r>
+        <w:rPr>
+          <w:b/>
+        </w:rPr>
+        <w:t xml:space="preserve"> trực tuyến với trợ lý AI hỗ trợ học tập sử dụ</w:t>
+      </w:r>
+      <w:r>
+        <w:rPr>
+          <w:b/>
+        </w:rPr>
+        <w:t>ng Spring Boot + V</w:t>
+      </w:r>
+      <w:r>
+        <w:rPr>
+          <w:b/>
+        </w:rPr>
+        <w:t>ue</w:t>
+      </w:r>
+      <w:r>
+        <w:rPr>
+          <w:b/>
+        </w:rPr>
+        <w:t>.</w:t>
+      </w:r>
+      <w:r>
+        <w:rPr>
+          <w:b/>
+        </w:rPr>
+        <w:t>js</w:t>
       </w:r>
       <w:r>
         <w:t>” tạo ra một hệ thống giúp người học đạt kết quả cao hơn thông qua việc:</w:t>
@@ -25444,11 +25273,11 @@
       <w:pPr>
         <w:pStyle w:val="Heading2"/>
       </w:pPr>
-      <w:bookmarkStart w:id="11" w:name="_Toc193993511"/>
+      <w:bookmarkStart w:id="12" w:name="_Toc198069224"/>
       <w:r>
         <w:t>Định nghĩa dự án</w:t>
       </w:r>
-      <w:bookmarkEnd w:id="11"/>
+      <w:bookmarkEnd w:id="12"/>
     </w:p>
     <w:p>
       <w:pPr>
@@ -25496,12 +25325,12 @@
       <w:pPr>
         <w:pStyle w:val="Heading2"/>
       </w:pPr>
-      <w:bookmarkStart w:id="12" w:name="_Toc193993512"/>
+      <w:bookmarkStart w:id="13" w:name="_Toc198069225"/>
       <w:r>
         <w:lastRenderedPageBreak/>
         <w:t>Giải pháp đề xuất</w:t>
       </w:r>
-      <w:bookmarkEnd w:id="12"/>
+      <w:bookmarkEnd w:id="13"/>
     </w:p>
     <w:p>
       <w:pPr>
@@ -25566,17 +25395,19 @@
           <w:numId w:val="26"/>
         </w:numPr>
       </w:pPr>
-      <w:bookmarkStart w:id="13" w:name="_5s3t8hmk4maa" w:colFirst="0" w:colLast="0"/>
-      <w:bookmarkEnd w:id="13"/>
+      <w:bookmarkStart w:id="14" w:name="_5s3t8hmk4maa" w:colFirst="0" w:colLast="0"/>
+      <w:bookmarkEnd w:id="14"/>
       <w:r>
         <w:t xml:space="preserve"> </w:t>
       </w:r>
+      <w:bookmarkStart w:id="15" w:name="_Toc198069226"/>
       <w:r>
         <w:t>Công nghệ thực hiện</w:t>
       </w:r>
       <w:r>
         <w:t xml:space="preserve"> :</w:t>
       </w:r>
+      <w:bookmarkEnd w:id="15"/>
     </w:p>
     <w:p>
       <w:pPr>
@@ -25666,8 +25497,9 @@
         </w:numPr>
         <w:ind w:left="720"/>
       </w:pPr>
-      <w:bookmarkStart w:id="14" w:name="_1kvazvql9dfe" w:colFirst="0" w:colLast="0"/>
-      <w:bookmarkEnd w:id="14"/>
+      <w:bookmarkStart w:id="16" w:name="_1kvazvql9dfe" w:colFirst="0" w:colLast="0"/>
+      <w:bookmarkStart w:id="17" w:name="_Toc198069227"/>
+      <w:bookmarkEnd w:id="16"/>
       <w:r>
         <w:t>2.3.2</w:t>
       </w:r>
@@ -25680,6 +25512,7 @@
       <w:r>
         <w:t xml:space="preserve"> :</w:t>
       </w:r>
+      <w:bookmarkEnd w:id="17"/>
     </w:p>
     <w:p>
       <w:r>
@@ -25815,17 +25648,17 @@
         </w:numPr>
         <w:ind w:left="1224" w:hanging="504"/>
       </w:pPr>
-      <w:bookmarkStart w:id="15" w:name="_Toc193993513"/>
       <w:r>
         <w:t xml:space="preserve">  </w:t>
       </w:r>
+      <w:bookmarkStart w:id="18" w:name="_Toc198069228"/>
       <w:r>
         <w:t xml:space="preserve">2.3.4. </w:t>
       </w:r>
       <w:r>
         <w:t>Mục tiêu dự án</w:t>
       </w:r>
-      <w:bookmarkEnd w:id="15"/>
+      <w:bookmarkEnd w:id="18"/>
     </w:p>
     <w:p>
       <w:pPr>
@@ -25924,11 +25757,11 @@
       <w:pPr>
         <w:pStyle w:val="Heading3"/>
       </w:pPr>
-      <w:bookmarkStart w:id="16" w:name="_Toc193993514"/>
+      <w:bookmarkStart w:id="19" w:name="_Toc198069229"/>
       <w:r>
         <w:t>Hoạt động của ứng dụng</w:t>
       </w:r>
-      <w:bookmarkEnd w:id="16"/>
+      <w:bookmarkEnd w:id="19"/>
     </w:p>
     <w:p>
       <w:pPr>
@@ -26041,7 +25874,7 @@
           <w:noProof/>
         </w:rPr>
         <w:drawing>
-          <wp:anchor distT="114300" distB="114300" distL="114300" distR="114300" simplePos="0" relativeHeight="251659264" behindDoc="0" locked="0" layoutInCell="1" hidden="0" allowOverlap="1" wp14:anchorId="46CB7912" wp14:editId="06F0765E">
+          <wp:anchor distT="114300" distB="114300" distL="114300" distR="114300" simplePos="0" relativeHeight="251659264" behindDoc="0" locked="0" layoutInCell="1" hidden="0" allowOverlap="1" wp14:anchorId="0EC71973" wp14:editId="07280A7A">
             <wp:simplePos x="0" y="0"/>
             <wp:positionH relativeFrom="column">
               <wp:posOffset>692150</wp:posOffset>
@@ -26105,11 +25938,11 @@
       <w:pPr>
         <w:pStyle w:val="Heading3"/>
       </w:pPr>
-      <w:bookmarkStart w:id="17" w:name="_Toc193993515"/>
+      <w:bookmarkStart w:id="20" w:name="_Toc198069230"/>
       <w:r>
         <w:t>Các chức năng cơ bản của hệ thống</w:t>
       </w:r>
-      <w:bookmarkEnd w:id="17"/>
+      <w:bookmarkEnd w:id="20"/>
     </w:p>
     <w:p>
       <w:pPr>
@@ -26427,11 +26260,11 @@
       <w:pPr>
         <w:pStyle w:val="Heading3"/>
       </w:pPr>
-      <w:bookmarkStart w:id="18" w:name="_Toc193993516"/>
+      <w:bookmarkStart w:id="21" w:name="_Toc198069231"/>
       <w:r>
         <w:t>Mô tả</w:t>
       </w:r>
-      <w:bookmarkEnd w:id="18"/>
+      <w:bookmarkEnd w:id="21"/>
     </w:p>
     <w:p>
       <w:pPr>
@@ -26520,12 +26353,12 @@
       <w:pPr>
         <w:pStyle w:val="Heading3"/>
       </w:pPr>
-      <w:bookmarkStart w:id="19" w:name="_Toc193993517"/>
+      <w:bookmarkStart w:id="22" w:name="_Toc198069232"/>
       <w:r>
         <w:lastRenderedPageBreak/>
         <w:t>Các công nghệ ràng buộc</w:t>
       </w:r>
-      <w:bookmarkEnd w:id="19"/>
+      <w:bookmarkEnd w:id="22"/>
     </w:p>
     <w:p>
       <w:pPr>
@@ -26699,21 +26532,21 @@
       <w:pPr>
         <w:pStyle w:val="Heading1"/>
       </w:pPr>
-      <w:bookmarkStart w:id="20" w:name="_Toc193993518"/>
+      <w:bookmarkStart w:id="23" w:name="_Toc198069233"/>
       <w:r>
         <w:t>KẾ HOẠCH TỔNG THỂ DỰ ÁN</w:t>
       </w:r>
-      <w:bookmarkEnd w:id="20"/>
+      <w:bookmarkEnd w:id="23"/>
     </w:p>
     <w:p>
       <w:pPr>
         <w:pStyle w:val="Heading2"/>
       </w:pPr>
-      <w:bookmarkStart w:id="21" w:name="_Toc193993519"/>
+      <w:bookmarkStart w:id="24" w:name="_Toc198069234"/>
       <w:r>
         <w:t>Định nghĩa Scrum</w:t>
       </w:r>
-      <w:bookmarkEnd w:id="21"/>
+      <w:bookmarkEnd w:id="24"/>
     </w:p>
     <w:p>
       <w:pPr>
@@ -26741,11 +26574,11 @@
       <w:pPr>
         <w:pStyle w:val="Heading3"/>
       </w:pPr>
-      <w:bookmarkStart w:id="22" w:name="_Toc193993520"/>
+      <w:bookmarkStart w:id="25" w:name="_Toc198069235"/>
       <w:r>
         <w:t>Mô tả Scrum</w:t>
       </w:r>
-      <w:bookmarkEnd w:id="22"/>
+      <w:bookmarkEnd w:id="25"/>
     </w:p>
     <w:p>
       <w:pPr>
@@ -26826,11 +26659,11 @@
       <w:pPr>
         <w:pStyle w:val="Heading3"/>
       </w:pPr>
-      <w:bookmarkStart w:id="23" w:name="_Toc193993521"/>
+      <w:bookmarkStart w:id="26" w:name="_Toc198069236"/>
       <w:r>
         <w:t>The Artifacts</w:t>
       </w:r>
-      <w:bookmarkEnd w:id="23"/>
+      <w:bookmarkEnd w:id="26"/>
     </w:p>
     <w:p>
       <w:pPr>
@@ -26965,12 +26798,12 @@
       <w:pPr>
         <w:pStyle w:val="Heading3"/>
       </w:pPr>
-      <w:bookmarkStart w:id="24" w:name="_Toc193993522"/>
+      <w:bookmarkStart w:id="27" w:name="_Toc198069237"/>
       <w:r>
         <w:lastRenderedPageBreak/>
         <w:t>Process (Quá trình)</w:t>
       </w:r>
-      <w:bookmarkEnd w:id="24"/>
+      <w:bookmarkEnd w:id="27"/>
       <w:r>
         <w:t xml:space="preserve"> </w:t>
       </w:r>
@@ -26986,7 +26819,7 @@
           <w:noProof/>
         </w:rPr>
         <w:drawing>
-          <wp:inline distT="114300" distB="114300" distL="114300" distR="114300" wp14:anchorId="51F9AAEC" wp14:editId="721EF11B">
+          <wp:inline distT="114300" distB="114300" distL="114300" distR="114300" wp14:anchorId="2626988E" wp14:editId="31B735D6">
             <wp:extent cx="5731200" cy="3213100"/>
             <wp:effectExtent l="0" t="0" r="0" b="0"/>
             <wp:docPr id="73" name="image2.png"/>
@@ -27041,11 +26874,11 @@
       <w:pPr>
         <w:pStyle w:val="Heading2"/>
       </w:pPr>
-      <w:bookmarkStart w:id="25" w:name="_Toc193993523"/>
+      <w:bookmarkStart w:id="28" w:name="_Toc198069238"/>
       <w:r>
         <w:t>Kế hoạch tổng thể</w:t>
       </w:r>
-      <w:bookmarkEnd w:id="25"/>
+      <w:bookmarkEnd w:id="28"/>
       <w:r>
         <w:t xml:space="preserve"> </w:t>
       </w:r>
@@ -28315,11 +28148,11 @@
         <w:spacing w:after="0"/>
         <w:ind w:left="851" w:hanging="567"/>
       </w:pPr>
-      <w:bookmarkStart w:id="26" w:name="_Toc193993524"/>
+      <w:bookmarkStart w:id="29" w:name="_Toc198069239"/>
       <w:r>
         <w:t>Quản lý tổ chức</w:t>
       </w:r>
-      <w:bookmarkEnd w:id="26"/>
+      <w:bookmarkEnd w:id="29"/>
     </w:p>
     <w:p>
       <w:pPr>
@@ -28329,11 +28162,11 @@
           <w:numId w:val="18"/>
         </w:numPr>
       </w:pPr>
-      <w:bookmarkStart w:id="27" w:name="_Toc193993525"/>
+      <w:bookmarkStart w:id="30" w:name="_Toc198069240"/>
       <w:r>
         <w:t>Nguồn nhân lực</w:t>
       </w:r>
-      <w:bookmarkEnd w:id="27"/>
+      <w:bookmarkEnd w:id="30"/>
     </w:p>
     <w:p>
       <w:pPr>
@@ -28824,12 +28657,12 @@
           <w:numId w:val="18"/>
         </w:numPr>
       </w:pPr>
-      <w:bookmarkStart w:id="28" w:name="_Toc193993526"/>
+      <w:bookmarkStart w:id="31" w:name="_Toc198069241"/>
       <w:r>
         <w:lastRenderedPageBreak/>
         <w:t>Phi nhân lực</w:t>
       </w:r>
-      <w:bookmarkEnd w:id="28"/>
+      <w:bookmarkEnd w:id="31"/>
     </w:p>
     <w:p>
       <w:pPr>
@@ -30136,7 +29969,7 @@
         <w:sz w:val="20"/>
         <w:szCs w:val="20"/>
       </w:rPr>
-      <w:t>17</w:t>
+      <w:t>7</w:t>
     </w:r>
     <w:r>
       <w:rPr>
@@ -35303,7 +35136,7 @@
 </file>
 
 <file path=customXml/itemProps1.xml><?xml version="1.0" encoding="utf-8"?>
-<ds:datastoreItem xmlns:ds="http://schemas.openxmlformats.org/officeDocument/2006/customXml" ds:itemID="{10E8E75B-D968-4409-8C8D-95086A70BA06}">
+<ds:datastoreItem xmlns:ds="http://schemas.openxmlformats.org/officeDocument/2006/customXml" ds:itemID="{3FC35B57-788F-45D5-AB1B-EA65FF7BBA3B}">
   <ds:schemaRefs>
     <ds:schemaRef ds:uri="http://schemas.openxmlformats.org/officeDocument/2006/bibliography"/>
   </ds:schemaRefs>

</xml_diff>